<commit_message>
dátový model perzistentných údajov
</commit_message>
<xml_diff>
--- a/documents/Navrh.docx
+++ b/documents/Navrh.docx
@@ -386,6 +386,57 @@
           <w:lang w:val="sk-SK"/>
         </w:rPr>
       </w:pPr>
+      <w:r>
+        <w:rPr>
+          <w:lang w:val="sk-SK"/>
+        </w:rPr>
+        <w:t>Aplikácia umožňuje importovať jedine jeden súbor, ktorým je súbor na načítanie pozícií v</w:t>
+      </w:r>
+      <w:r>
+        <w:rPr>
+          <w:lang w:val="sk-SK"/>
+        </w:rPr>
+        <w:t> </w:t>
+      </w:r>
+      <w:r>
+        <w:rPr>
+          <w:lang w:val="sk-SK"/>
+        </w:rPr>
+        <w:t>sklade</w:t>
+      </w:r>
+      <w:r>
+        <w:rPr>
+          <w:lang w:val="sk-SK"/>
+        </w:rPr>
+        <w:t xml:space="preserve"> do databázy</w:t>
+      </w:r>
+      <w:r>
+        <w:rPr>
+          <w:lang w:val="sk-SK"/>
+        </w:rPr>
+        <w:t xml:space="preserve">. Formát tohto súboru musí spĺňať </w:t>
+      </w:r>
+      <w:r>
+        <w:rPr>
+          <w:lang w:val="sk-SK"/>
+        </w:rPr>
+        <w:t xml:space="preserve">presne definované pravidlá: </w:t>
+      </w:r>
+      <w:hyperlink r:id="rId5" w:history="1">
+        <w:r>
+          <w:rPr>
+            <w:rStyle w:val="Hypertextovprepojenie"/>
+            <w:lang w:val="sk-SK"/>
+          </w:rPr>
+          <w:t>formát súboru na načítanie pozícií</w:t>
+        </w:r>
+      </w:hyperlink>
+      <w:r>
+        <w:rPr>
+          <w:lang w:val="sk-SK"/>
+        </w:rPr>
+        <w:t>.</w:t>
+      </w:r>
     </w:p>
     <w:p>
       <w:pPr>
@@ -417,7 +468,13 @@
         <w:rPr>
           <w:lang w:val="sk-SK"/>
         </w:rPr>
-        <w:t>umožňuje export 3 súborov:</w:t>
+        <w:t>umožňuje export 4</w:t>
+      </w:r>
+      <w:r>
+        <w:rPr>
+          <w:lang w:val="sk-SK"/>
+        </w:rPr>
+        <w:t xml:space="preserve"> súborov:</w:t>
       </w:r>
     </w:p>
     <w:p>
@@ -435,7 +492,41 @@
         <w:rPr>
           <w:lang w:val="sk-SK"/>
         </w:rPr>
-        <w:t xml:space="preserve">Faktúra </w:t>
+        <w:t>Faktúra</w:t>
+      </w:r>
+      <w:r>
+        <w:rPr>
+          <w:lang w:val="sk-SK"/>
+        </w:rPr>
+        <w:t xml:space="preserve"> </w:t>
+      </w:r>
+      <w:r>
+        <w:rPr>
+          <w:lang w:val="sk-SK"/>
+        </w:rPr>
+        <w:t>–</w:t>
+      </w:r>
+      <w:r>
+        <w:rPr>
+          <w:lang w:val="sk-SK"/>
+        </w:rPr>
+        <w:t xml:space="preserve"> </w:t>
+      </w:r>
+      <w:proofErr w:type="spellStart"/>
+      <w:r>
+        <w:rPr>
+          <w:color w:val="FF0000"/>
+          <w:lang w:val="sk-SK"/>
+        </w:rPr>
+        <w:t>pdf</w:t>
+      </w:r>
+      <w:proofErr w:type="spellEnd"/>
+      <w:r>
+        <w:rPr>
+          <w:color w:val="FF0000"/>
+          <w:lang w:val="sk-SK"/>
+        </w:rPr>
+        <w:t xml:space="preserve"> formát</w:t>
       </w:r>
     </w:p>
     <w:p>
@@ -453,13 +544,121 @@
         <w:rPr>
           <w:lang w:val="sk-SK"/>
         </w:rPr>
-        <w:t>Inventúrny zoznam</w:t>
+        <w:t xml:space="preserve">Dodací list </w:t>
+      </w:r>
+      <w:r>
+        <w:rPr>
+          <w:lang w:val="sk-SK"/>
+        </w:rPr>
+        <w:t>–</w:t>
       </w:r>
       <w:r>
         <w:rPr>
           <w:lang w:val="sk-SK"/>
         </w:rPr>
         <w:t xml:space="preserve"> </w:t>
+      </w:r>
+      <w:r>
+        <w:rPr>
+          <w:lang w:val="sk-SK"/>
+        </w:rPr>
+        <w:t xml:space="preserve">je ho možné </w:t>
+      </w:r>
+      <w:r>
+        <w:rPr>
+          <w:lang w:val="sk-SK"/>
+        </w:rPr>
+        <w:t>vyexportovať ako .</w:t>
+      </w:r>
+      <w:proofErr w:type="spellStart"/>
+      <w:r>
+        <w:rPr>
+          <w:lang w:val="sk-SK"/>
+        </w:rPr>
+        <w:t>pdf</w:t>
+      </w:r>
+      <w:proofErr w:type="spellEnd"/>
+      <w:r>
+        <w:rPr>
+          <w:lang w:val="sk-SK"/>
+        </w:rPr>
+        <w:t xml:space="preserve"> </w:t>
+      </w:r>
+      <w:r>
+        <w:rPr>
+          <w:lang w:val="sk-SK"/>
+        </w:rPr>
+        <w:t xml:space="preserve">dokument </w:t>
+      </w:r>
+      <w:r>
+        <w:rPr>
+          <w:lang w:val="sk-SK"/>
+        </w:rPr>
+        <w:t xml:space="preserve">a taktiež </w:t>
+      </w:r>
+      <w:r>
+        <w:rPr>
+          <w:lang w:val="sk-SK"/>
+        </w:rPr>
+        <w:t xml:space="preserve">ako </w:t>
+      </w:r>
+      <w:proofErr w:type="spellStart"/>
+      <w:r>
+        <w:rPr>
+          <w:lang w:val="sk-SK"/>
+        </w:rPr>
+        <w:t>excel</w:t>
+      </w:r>
+      <w:proofErr w:type="spellEnd"/>
+      <w:r>
+        <w:rPr>
+          <w:lang w:val="sk-SK"/>
+        </w:rPr>
+        <w:t xml:space="preserve">. </w:t>
+      </w:r>
+      <w:r>
+        <w:rPr>
+          <w:lang w:val="sk-SK"/>
+        </w:rPr>
+        <w:t xml:space="preserve"> </w:t>
+      </w:r>
+      <w:r>
+        <w:rPr>
+          <w:lang w:val="sk-SK"/>
+        </w:rPr>
+        <w:t xml:space="preserve">     </w:t>
+      </w:r>
+      <w:proofErr w:type="spellStart"/>
+      <w:r>
+        <w:rPr>
+          <w:color w:val="FF0000"/>
+          <w:lang w:val="sk-SK"/>
+        </w:rPr>
+        <w:t>xlsx</w:t>
+      </w:r>
+      <w:proofErr w:type="spellEnd"/>
+      <w:r>
+        <w:rPr>
+          <w:color w:val="FF0000"/>
+          <w:lang w:val="sk-SK"/>
+        </w:rPr>
+        <w:t xml:space="preserve">, </w:t>
+      </w:r>
+      <w:proofErr w:type="spellStart"/>
+      <w:r>
+        <w:rPr>
+          <w:color w:val="FF0000"/>
+          <w:lang w:val="sk-SK"/>
+        </w:rPr>
+        <w:t>pdf</w:t>
+      </w:r>
+      <w:proofErr w:type="spellEnd"/>
+      <w:r>
+        <w:rPr>
+          <w:color w:val="FF0000"/>
+          <w:lang w:val="sk-SK"/>
+        </w:rPr>
+        <w:t xml:space="preserve"> formát</w:t>
       </w:r>
     </w:p>
     <w:p>
@@ -477,22 +676,133 @@
         <w:rPr>
           <w:lang w:val="sk-SK"/>
         </w:rPr>
+        <w:t>Inventúrny zoznam</w:t>
+      </w:r>
+      <w:r>
+        <w:rPr>
+          <w:lang w:val="sk-SK"/>
+        </w:rPr>
+        <w:t xml:space="preserve"> </w:t>
+      </w:r>
+      <w:r>
+        <w:rPr>
+          <w:lang w:val="sk-SK"/>
+        </w:rPr>
+        <w:t>– zoznam všetkých paliet, ktoré sa nachádzajú na sklade v danom čase.</w:t>
+      </w:r>
+      <w:r>
+        <w:rPr>
+          <w:lang w:val="sk-SK"/>
+        </w:rPr>
+        <w:t xml:space="preserve"> </w:t>
+      </w:r>
+      <w:r>
+        <w:rPr>
+          <w:lang w:val="sk-SK"/>
+        </w:rPr>
+        <w:t xml:space="preserve">      </w:t>
+      </w:r>
+      <w:bookmarkStart w:id="0" w:name="_GoBack"/>
+      <w:proofErr w:type="spellStart"/>
+      <w:r>
+        <w:rPr>
+          <w:color w:val="FF0000"/>
+          <w:lang w:val="sk-SK"/>
+        </w:rPr>
+        <w:t>xlsx</w:t>
+      </w:r>
+      <w:bookmarkEnd w:id="0"/>
+      <w:proofErr w:type="spellEnd"/>
+      <w:r>
+        <w:rPr>
+          <w:lang w:val="sk-SK"/>
+        </w:rPr>
+        <w:t xml:space="preserve"> </w:t>
+      </w:r>
+      <w:r>
+        <w:rPr>
+          <w:color w:val="FF0000"/>
+          <w:lang w:val="sk-SK"/>
+        </w:rPr>
+        <w:t>formát</w:t>
+      </w:r>
+      <w:r>
+        <w:rPr>
+          <w:color w:val="FF0000"/>
+          <w:lang w:val="sk-SK"/>
+        </w:rPr>
+        <w:t xml:space="preserve"> súbo</w:t>
+      </w:r>
+      <w:r>
+        <w:rPr>
+          <w:color w:val="FF0000"/>
+          <w:lang w:val="sk-SK"/>
+        </w:rPr>
+        <w:t xml:space="preserve">ru </w:t>
+      </w:r>
+    </w:p>
+    <w:p>
+      <w:pPr>
+        <w:pStyle w:val="Odsekzoznamu"/>
+        <w:numPr>
+          <w:ilvl w:val="0"/>
+          <w:numId w:val="2"/>
+        </w:numPr>
+        <w:rPr>
+          <w:lang w:val="sk-SK"/>
+        </w:rPr>
+      </w:pPr>
+      <w:r>
+        <w:rPr>
+          <w:lang w:val="sk-SK"/>
+        </w:rPr>
         <w:t>Graf – tento graf zobrazuje počet prijatých a odoslaných paliet za zadané obdobie</w:t>
       </w:r>
-    </w:p>
-    <w:p>
-      <w:pPr>
-        <w:rPr>
-          <w:lang w:val="sk-SK"/>
-        </w:rPr>
-      </w:pPr>
-    </w:p>
-    <w:p>
-      <w:pPr>
-        <w:rPr>
-          <w:lang w:val="sk-SK"/>
-        </w:rPr>
-      </w:pPr>
+      <w:r>
+        <w:rPr>
+          <w:lang w:val="sk-SK"/>
+        </w:rPr>
+        <w:t>.</w:t>
+      </w:r>
+    </w:p>
+    <w:p>
+      <w:pPr>
+        <w:pStyle w:val="Odsekzoznamu"/>
+        <w:ind w:left="1080"/>
+        <w:rPr>
+          <w:lang w:val="sk-SK"/>
+        </w:rPr>
+      </w:pPr>
+      <w:proofErr w:type="spellStart"/>
+      <w:r>
+        <w:rPr>
+          <w:color w:val="FF0000"/>
+          <w:lang w:val="sk-SK"/>
+        </w:rPr>
+        <w:t>p</w:t>
+      </w:r>
+      <w:r>
+        <w:rPr>
+          <w:color w:val="FF0000"/>
+          <w:lang w:val="sk-SK"/>
+        </w:rPr>
+        <w:t>ng</w:t>
+      </w:r>
+      <w:proofErr w:type="spellEnd"/>
+      <w:r>
+        <w:rPr>
+          <w:color w:val="FF0000"/>
+          <w:lang w:val="sk-SK"/>
+        </w:rPr>
+        <w:t xml:space="preserve"> f</w:t>
+      </w:r>
+      <w:r>
+        <w:rPr>
+          <w:color w:val="FF0000"/>
+          <w:lang w:val="sk-SK"/>
+        </w:rPr>
+        <w:t xml:space="preserve">ormát súboru </w:t>
+      </w:r>
     </w:p>
     <w:p>
       <w:pPr>
@@ -568,12 +878,21 @@
       </w:pPr>
       <w:r>
         <w:rPr>
-          <w:lang w:val="sk-SK"/>
+          <w:noProof/>
+          <w:lang w:eastAsia="en-GB"/>
         </w:rPr>
         <w:drawing>
-          <wp:inline distT="0" distB="0" distL="0" distR="0" wp14:anchorId="7E3BC6DE" wp14:editId="4D1E9940">
+          <wp:anchor distT="0" distB="0" distL="114300" distR="114300" simplePos="0" relativeHeight="251658240" behindDoc="1" locked="0" layoutInCell="1" allowOverlap="1" wp14:anchorId="5522DED4" wp14:editId="35CB4C93">
+            <wp:simplePos x="0" y="0"/>
+            <wp:positionH relativeFrom="margin">
+              <wp:align>right</wp:align>
+            </wp:positionH>
+            <wp:positionV relativeFrom="paragraph">
+              <wp:posOffset>199516</wp:posOffset>
+            </wp:positionV>
             <wp:extent cx="5760720" cy="5095875"/>
             <wp:effectExtent l="0" t="0" r="0" b="9525"/>
+            <wp:wrapNone/>
             <wp:docPr id="1" name="Obrázok 1"/>
             <wp:cNvGraphicFramePr>
               <a:graphicFrameLocks xmlns:a="http://schemas.openxmlformats.org/drawingml/2006/main" noChangeAspect="1"/>
@@ -586,7 +905,13 @@
                     <pic:cNvPicPr/>
                   </pic:nvPicPr>
                   <pic:blipFill>
-                    <a:blip r:embed="rId5"/>
+                    <a:blip r:embed="rId6" cstate="print">
+                      <a:extLst>
+                        <a:ext uri="{28A0092B-C50C-407E-A947-70E740481C1C}">
+                          <a14:useLocalDpi xmlns:a14="http://schemas.microsoft.com/office/drawing/2010/main" val="0"/>
+                        </a:ext>
+                      </a:extLst>
+                    </a:blip>
                     <a:stretch>
                       <a:fillRect/>
                     </a:stretch>
@@ -603,30 +928,152 @@
                 </pic:pic>
               </a:graphicData>
             </a:graphic>
-          </wp:inline>
+            <wp14:sizeRelH relativeFrom="page">
+              <wp14:pctWidth>0</wp14:pctWidth>
+            </wp14:sizeRelH>
+            <wp14:sizeRelV relativeFrom="page">
+              <wp14:pctHeight>0</wp14:pctHeight>
+            </wp14:sizeRelV>
+          </wp:anchor>
         </w:drawing>
       </w:r>
-      <w:bookmarkStart w:id="0" w:name="_GoBack"/>
-      <w:bookmarkEnd w:id="0"/>
-    </w:p>
-    <w:p>
-      <w:pPr>
-        <w:rPr>
-          <w:lang w:val="sk-SK"/>
-        </w:rPr>
-      </w:pPr>
-    </w:p>
-    <w:p>
-      <w:pPr>
-        <w:rPr>
-          <w:lang w:val="sk-SK"/>
-        </w:rPr>
-      </w:pPr>
-      <w:r>
-        <w:rPr>
-          <w:lang w:val="sk-SK"/>
-        </w:rPr>
-        <w:lastRenderedPageBreak/>
+    </w:p>
+    <w:p>
+      <w:pPr>
+        <w:rPr>
+          <w:lang w:val="sk-SK"/>
+        </w:rPr>
+      </w:pPr>
+    </w:p>
+    <w:p>
+      <w:pPr>
+        <w:rPr>
+          <w:lang w:val="sk-SK"/>
+        </w:rPr>
+      </w:pPr>
+    </w:p>
+    <w:p>
+      <w:pPr>
+        <w:rPr>
+          <w:lang w:val="sk-SK"/>
+        </w:rPr>
+      </w:pPr>
+    </w:p>
+    <w:p>
+      <w:pPr>
+        <w:rPr>
+          <w:lang w:val="sk-SK"/>
+        </w:rPr>
+      </w:pPr>
+    </w:p>
+    <w:p>
+      <w:pPr>
+        <w:rPr>
+          <w:lang w:val="sk-SK"/>
+        </w:rPr>
+      </w:pPr>
+    </w:p>
+    <w:p>
+      <w:pPr>
+        <w:rPr>
+          <w:lang w:val="sk-SK"/>
+        </w:rPr>
+      </w:pPr>
+    </w:p>
+    <w:p>
+      <w:pPr>
+        <w:rPr>
+          <w:lang w:val="sk-SK"/>
+        </w:rPr>
+      </w:pPr>
+    </w:p>
+    <w:p>
+      <w:pPr>
+        <w:rPr>
+          <w:lang w:val="sk-SK"/>
+        </w:rPr>
+      </w:pPr>
+    </w:p>
+    <w:p>
+      <w:pPr>
+        <w:rPr>
+          <w:lang w:val="sk-SK"/>
+        </w:rPr>
+      </w:pPr>
+    </w:p>
+    <w:p>
+      <w:pPr>
+        <w:rPr>
+          <w:lang w:val="sk-SK"/>
+        </w:rPr>
+      </w:pPr>
+    </w:p>
+    <w:p>
+      <w:pPr>
+        <w:rPr>
+          <w:lang w:val="sk-SK"/>
+        </w:rPr>
+      </w:pPr>
+    </w:p>
+    <w:p>
+      <w:pPr>
+        <w:rPr>
+          <w:lang w:val="sk-SK"/>
+        </w:rPr>
+      </w:pPr>
+    </w:p>
+    <w:p>
+      <w:pPr>
+        <w:rPr>
+          <w:lang w:val="sk-SK"/>
+        </w:rPr>
+      </w:pPr>
+    </w:p>
+    <w:p>
+      <w:pPr>
+        <w:rPr>
+          <w:lang w:val="sk-SK"/>
+        </w:rPr>
+      </w:pPr>
+    </w:p>
+    <w:p>
+      <w:pPr>
+        <w:rPr>
+          <w:lang w:val="sk-SK"/>
+        </w:rPr>
+      </w:pPr>
+    </w:p>
+    <w:p>
+      <w:pPr>
+        <w:rPr>
+          <w:lang w:val="sk-SK"/>
+        </w:rPr>
+      </w:pPr>
+    </w:p>
+    <w:p>
+      <w:pPr>
+        <w:rPr>
+          <w:lang w:val="sk-SK"/>
+        </w:rPr>
+      </w:pPr>
+    </w:p>
+    <w:p>
+      <w:pPr>
+        <w:rPr>
+          <w:lang w:val="sk-SK"/>
+        </w:rPr>
+      </w:pPr>
+    </w:p>
+    <w:p>
+      <w:pPr>
+        <w:rPr>
+          <w:lang w:val="sk-SK"/>
+        </w:rPr>
+      </w:pPr>
+      <w:r>
+        <w:rPr>
+          <w:lang w:val="sk-SK"/>
+        </w:rPr>
         <w:t>Jednotlivé tabuľky:</w:t>
       </w:r>
     </w:p>
@@ -739,6 +1186,12 @@
         </w:rPr>
         <w:t>int</w:t>
       </w:r>
+      <w:r>
+        <w:rPr>
+          <w:lang w:val="sk-SK"/>
+        </w:rPr>
+        <w:t>eger</w:t>
+      </w:r>
       <w:proofErr w:type="spellEnd"/>
       <w:r>
         <w:rPr>
@@ -757,12 +1210,6 @@
           <w:lang w:val="sk-SK"/>
         </w:rPr>
         <w:t xml:space="preserve"> </w:t>
-      </w:r>
-      <w:r>
-        <w:rPr>
-          <w:lang w:val="sk-SK"/>
-        </w:rPr>
-        <w:t>p</w:t>
       </w:r>
       <w:r>
         <w:rPr>
@@ -887,70 +1334,615 @@
     </w:p>
     <w:p>
       <w:pPr>
+        <w:rPr>
+          <w:lang w:val="sk-SK"/>
+        </w:rPr>
+      </w:pPr>
+      <w:proofErr w:type="spellStart"/>
+      <w:r>
+        <w:rPr>
+          <w:b/>
+          <w:lang w:val="sk-SK"/>
+        </w:rPr>
+        <w:t>pallet</w:t>
+      </w:r>
+      <w:proofErr w:type="spellEnd"/>
+      <w:r>
+        <w:rPr>
+          <w:b/>
+          <w:lang w:val="sk-SK"/>
+        </w:rPr>
+        <w:t xml:space="preserve"> </w:t>
+      </w:r>
+      <w:r>
+        <w:rPr>
+          <w:lang w:val="en-US"/>
+        </w:rPr>
+        <w:t xml:space="preserve">– </w:t>
+      </w:r>
+      <w:r>
+        <w:rPr>
+          <w:lang w:val="sk-SK"/>
+        </w:rPr>
+        <w:t xml:space="preserve">obsahuje údaje o danej </w:t>
+      </w:r>
+      <w:r>
+        <w:rPr>
+          <w:lang w:val="sk-SK"/>
+        </w:rPr>
+        <w:t>pale</w:t>
+      </w:r>
+      <w:r>
+        <w:rPr>
+          <w:lang w:val="sk-SK"/>
+        </w:rPr>
+        <w:t>te</w:t>
+      </w:r>
+    </w:p>
+    <w:p>
+      <w:pPr>
         <w:pStyle w:val="Odsekzoznamu"/>
-        <w:rPr>
-          <w:lang w:val="sk-SK"/>
-        </w:rPr>
-      </w:pPr>
-    </w:p>
-    <w:p>
-      <w:pPr>
-        <w:rPr>
-          <w:lang w:val="sk-SK"/>
-        </w:rPr>
-      </w:pPr>
+        <w:numPr>
+          <w:ilvl w:val="0"/>
+          <w:numId w:val="7"/>
+        </w:numPr>
+        <w:rPr>
+          <w:lang w:val="sk-SK"/>
+        </w:rPr>
+      </w:pPr>
+      <w:proofErr w:type="spellStart"/>
+      <w:r>
+        <w:rPr>
+          <w:lang w:val="sk-SK"/>
+        </w:rPr>
+        <w:t>pnr</w:t>
+      </w:r>
+      <w:proofErr w:type="spellEnd"/>
+      <w:r>
+        <w:rPr>
+          <w:lang w:val="sk-SK"/>
+        </w:rPr>
+        <w:t xml:space="preserve"> </w:t>
+      </w:r>
+      <w:r>
+        <w:rPr>
+          <w:lang w:val="sk-SK"/>
+        </w:rPr>
+        <w:t>()</w:t>
+      </w:r>
+      <w:r>
+        <w:rPr>
+          <w:lang w:val="sk-SK"/>
+        </w:rPr>
+        <w:t xml:space="preserve"> </w:t>
+      </w:r>
+      <w:r>
+        <w:rPr>
+          <w:lang w:val="sk-SK"/>
+        </w:rPr>
+        <w:t xml:space="preserve">– </w:t>
+      </w:r>
+      <w:r>
+        <w:rPr>
+          <w:lang w:val="sk-SK"/>
+        </w:rPr>
+        <w:t>primárny kľúč,</w:t>
+      </w:r>
+      <w:r>
+        <w:rPr>
+          <w:lang w:val="sk-SK"/>
+        </w:rPr>
+        <w:t xml:space="preserve"> </w:t>
+      </w:r>
+      <w:r>
+        <w:rPr>
+          <w:lang w:val="sk-SK"/>
+        </w:rPr>
+        <w:t xml:space="preserve">unikátne číslo priradené </w:t>
+      </w:r>
+      <w:r>
+        <w:rPr>
+          <w:lang w:val="sk-SK"/>
+        </w:rPr>
+        <w:t>pale</w:t>
+      </w:r>
+      <w:r>
+        <w:rPr>
+          <w:lang w:val="sk-SK"/>
+        </w:rPr>
+        <w:t>te</w:t>
+      </w:r>
+    </w:p>
+    <w:p>
+      <w:pPr>
+        <w:pStyle w:val="Odsekzoznamu"/>
+        <w:numPr>
+          <w:ilvl w:val="0"/>
+          <w:numId w:val="7"/>
+        </w:numPr>
+        <w:rPr>
+          <w:lang w:val="en-US"/>
+        </w:rPr>
+      </w:pPr>
+      <w:proofErr w:type="spellStart"/>
+      <w:r>
+        <w:rPr>
+          <w:lang w:val="en-US"/>
+        </w:rPr>
+        <w:t>date_income</w:t>
+      </w:r>
+      <w:proofErr w:type="spellEnd"/>
+      <w:r>
+        <w:rPr>
+          <w:lang w:val="en-US"/>
+        </w:rPr>
+        <w:t xml:space="preserve"> (</w:t>
+      </w:r>
+      <w:r>
+        <w:rPr>
+          <w:lang w:val="en-US"/>
+        </w:rPr>
+        <w:t>date</w:t>
+      </w:r>
+      <w:r>
+        <w:rPr>
+          <w:lang w:val="en-US"/>
+        </w:rPr>
+        <w:t xml:space="preserve">)– </w:t>
+      </w:r>
+      <w:proofErr w:type="spellStart"/>
+      <w:r>
+        <w:rPr>
+          <w:lang w:val="en-US"/>
+        </w:rPr>
+        <w:t>dátum</w:t>
+      </w:r>
+      <w:proofErr w:type="spellEnd"/>
+      <w:r>
+        <w:rPr>
+          <w:lang w:val="en-US"/>
+        </w:rPr>
+        <w:t xml:space="preserve">, </w:t>
+      </w:r>
+      <w:proofErr w:type="spellStart"/>
+      <w:r>
+        <w:rPr>
+          <w:lang w:val="en-US"/>
+        </w:rPr>
+        <w:t>kedy</w:t>
+      </w:r>
+      <w:proofErr w:type="spellEnd"/>
+      <w:r>
+        <w:rPr>
+          <w:lang w:val="en-US"/>
+        </w:rPr>
+        <w:t xml:space="preserve"> bola </w:t>
+      </w:r>
+      <w:proofErr w:type="spellStart"/>
+      <w:r>
+        <w:rPr>
+          <w:lang w:val="en-US"/>
+        </w:rPr>
+        <w:t>paleta</w:t>
+      </w:r>
+      <w:proofErr w:type="spellEnd"/>
+      <w:r>
+        <w:rPr>
+          <w:lang w:val="en-US"/>
+        </w:rPr>
+        <w:t xml:space="preserve"> </w:t>
+      </w:r>
+      <w:proofErr w:type="spellStart"/>
+      <w:r>
+        <w:rPr>
+          <w:lang w:val="en-US"/>
+        </w:rPr>
+        <w:t>zaskladnená</w:t>
+      </w:r>
+      <w:proofErr w:type="spellEnd"/>
+    </w:p>
+    <w:p>
+      <w:pPr>
+        <w:pStyle w:val="Odsekzoznamu"/>
+        <w:numPr>
+          <w:ilvl w:val="0"/>
+          <w:numId w:val="7"/>
+        </w:numPr>
+        <w:rPr>
+          <w:lang w:val="en-US"/>
+        </w:rPr>
+      </w:pPr>
+      <w:proofErr w:type="spellStart"/>
+      <w:r>
+        <w:rPr>
+          <w:lang w:val="en-US"/>
+        </w:rPr>
+        <w:t>is_damaged</w:t>
+      </w:r>
+      <w:proofErr w:type="spellEnd"/>
+      <w:r>
+        <w:rPr>
+          <w:lang w:val="en-US"/>
+        </w:rPr>
+        <w:t xml:space="preserve"> (</w:t>
+      </w:r>
+      <w:proofErr w:type="spellStart"/>
+      <w:r>
+        <w:rPr>
+          <w:lang w:val="en-US"/>
+        </w:rPr>
+        <w:t>boolean</w:t>
+      </w:r>
+      <w:proofErr w:type="spellEnd"/>
+      <w:r>
+        <w:rPr>
+          <w:lang w:val="en-US"/>
+        </w:rPr>
+        <w:t xml:space="preserve">) – </w:t>
+      </w:r>
+      <w:proofErr w:type="spellStart"/>
+      <w:r>
+        <w:rPr>
+          <w:lang w:val="en-US"/>
+        </w:rPr>
+        <w:t>či</w:t>
+      </w:r>
+      <w:proofErr w:type="spellEnd"/>
+      <w:r>
+        <w:rPr>
+          <w:lang w:val="en-US"/>
+        </w:rPr>
+        <w:t xml:space="preserve"> je</w:t>
+      </w:r>
+      <w:r>
+        <w:rPr>
+          <w:lang w:val="en-US"/>
+        </w:rPr>
+        <w:t>/</w:t>
+      </w:r>
+      <w:proofErr w:type="spellStart"/>
+      <w:r>
+        <w:rPr>
+          <w:lang w:val="en-US"/>
+        </w:rPr>
+        <w:t>nie</w:t>
+      </w:r>
+      <w:proofErr w:type="spellEnd"/>
+      <w:r>
+        <w:rPr>
+          <w:lang w:val="en-US"/>
+        </w:rPr>
+        <w:t xml:space="preserve"> </w:t>
+      </w:r>
+      <w:r>
+        <w:rPr>
+          <w:lang w:val="en-US"/>
+        </w:rPr>
+        <w:t>je</w:t>
+      </w:r>
+      <w:r>
+        <w:rPr>
+          <w:lang w:val="en-US"/>
+        </w:rPr>
+        <w:t xml:space="preserve"> </w:t>
+      </w:r>
+      <w:proofErr w:type="spellStart"/>
+      <w:r>
+        <w:rPr>
+          <w:lang w:val="en-US"/>
+        </w:rPr>
+        <w:t>paleta</w:t>
+      </w:r>
+      <w:proofErr w:type="spellEnd"/>
+      <w:r>
+        <w:rPr>
+          <w:lang w:val="en-US"/>
+        </w:rPr>
+        <w:t xml:space="preserve"> </w:t>
+      </w:r>
+      <w:proofErr w:type="spellStart"/>
+      <w:r>
+        <w:rPr>
+          <w:lang w:val="en-US"/>
+        </w:rPr>
+        <w:t>poškodená</w:t>
+      </w:r>
+      <w:proofErr w:type="spellEnd"/>
+    </w:p>
+    <w:p>
+      <w:pPr>
+        <w:pStyle w:val="Odsekzoznamu"/>
+        <w:numPr>
+          <w:ilvl w:val="0"/>
+          <w:numId w:val="7"/>
+        </w:numPr>
+        <w:rPr>
+          <w:lang w:val="en-US"/>
+        </w:rPr>
+      </w:pPr>
+      <w:proofErr w:type="spellStart"/>
+      <w:r>
+        <w:rPr>
+          <w:lang w:val="en-US"/>
+        </w:rPr>
+        <w:t>id_user</w:t>
+      </w:r>
+      <w:proofErr w:type="spellEnd"/>
+      <w:r>
+        <w:rPr>
+          <w:lang w:val="en-US"/>
+        </w:rPr>
+        <w:t xml:space="preserve"> (</w:t>
+      </w:r>
+      <w:proofErr w:type="spellStart"/>
+      <w:r>
+        <w:rPr>
+          <w:lang w:val="sk-SK"/>
+        </w:rPr>
+        <w:t>integer</w:t>
+      </w:r>
+      <w:proofErr w:type="spellEnd"/>
+      <w:r>
+        <w:rPr>
+          <w:lang w:val="en-US"/>
+        </w:rPr>
+        <w:t xml:space="preserve">) -  </w:t>
+      </w:r>
+      <w:r>
+        <w:rPr>
+          <w:lang w:val="sk-SK"/>
+        </w:rPr>
+        <w:t xml:space="preserve">cudzí kľúč do tabuľky </w:t>
+      </w:r>
       <w:proofErr w:type="spellStart"/>
       <w:r>
         <w:rPr>
           <w:b/>
           <w:lang w:val="sk-SK"/>
         </w:rPr>
-        <w:t>c</w:t>
-      </w:r>
+        <w:t>users</w:t>
+      </w:r>
+      <w:proofErr w:type="spellEnd"/>
+      <w:r>
+        <w:rPr>
+          <w:lang w:val="sk-SK"/>
+        </w:rPr>
+        <w:t xml:space="preserve"> oz</w:t>
+      </w:r>
+      <w:r>
+        <w:rPr>
+          <w:lang w:val="sk-SK"/>
+        </w:rPr>
+        <w:t>načujúci použ</w:t>
+      </w:r>
+      <w:r>
+        <w:rPr>
+          <w:lang w:val="sk-SK"/>
+        </w:rPr>
+        <w:t>ívateľa, ktorý s paletou zaobchádzal ako posledný</w:t>
+      </w:r>
+    </w:p>
+    <w:p>
+      <w:pPr>
+        <w:pStyle w:val="Odsekzoznamu"/>
+        <w:numPr>
+          <w:ilvl w:val="0"/>
+          <w:numId w:val="7"/>
+        </w:numPr>
+        <w:rPr>
+          <w:lang w:val="en-US"/>
+        </w:rPr>
+      </w:pPr>
+      <w:r>
+        <w:rPr>
+          <w:lang w:val="sk-SK"/>
+        </w:rPr>
+        <w:t>type () – typ palety</w:t>
+      </w:r>
+    </w:p>
+    <w:p>
+      <w:pPr>
+        <w:pStyle w:val="Odsekzoznamu"/>
+        <w:numPr>
+          <w:ilvl w:val="0"/>
+          <w:numId w:val="7"/>
+        </w:numPr>
+        <w:rPr>
+          <w:lang w:val="en-US"/>
+        </w:rPr>
+      </w:pPr>
+      <w:r>
+        <w:rPr>
+          <w:lang w:val="sk-SK"/>
+        </w:rPr>
+        <w:t xml:space="preserve">note (text) </w:t>
+      </w:r>
+      <w:r>
+        <w:rPr>
+          <w:lang w:val="sk-SK"/>
+        </w:rPr>
+        <w:t>–</w:t>
+      </w:r>
+      <w:r>
+        <w:rPr>
+          <w:lang w:val="sk-SK"/>
+        </w:rPr>
+        <w:t xml:space="preserve"> </w:t>
+      </w:r>
+      <w:r>
+        <w:rPr>
+          <w:lang w:val="sk-SK"/>
+        </w:rPr>
+        <w:t>poznámka skladníka</w:t>
+      </w:r>
+    </w:p>
+    <w:p>
+      <w:pPr>
+        <w:pStyle w:val="Odsekzoznamu"/>
+        <w:numPr>
+          <w:ilvl w:val="0"/>
+          <w:numId w:val="7"/>
+        </w:numPr>
+        <w:rPr>
+          <w:lang w:val="en-US"/>
+        </w:rPr>
+      </w:pPr>
+      <w:proofErr w:type="spellStart"/>
+      <w:r>
+        <w:rPr>
+          <w:lang w:val="sk-SK"/>
+        </w:rPr>
+        <w:t>weight</w:t>
+      </w:r>
+      <w:proofErr w:type="spellEnd"/>
+      <w:r>
+        <w:rPr>
+          <w:lang w:val="sk-SK"/>
+        </w:rPr>
+        <w:t xml:space="preserve"> (</w:t>
+      </w:r>
+      <w:proofErr w:type="spellStart"/>
+      <w:r>
+        <w:rPr>
+          <w:lang w:val="sk-SK"/>
+        </w:rPr>
+        <w:t>double</w:t>
+      </w:r>
+      <w:proofErr w:type="spellEnd"/>
+      <w:r>
+        <w:rPr>
+          <w:lang w:val="sk-SK"/>
+        </w:rPr>
+        <w:t xml:space="preserve"> </w:t>
+      </w:r>
+      <w:proofErr w:type="spellStart"/>
+      <w:r>
+        <w:rPr>
+          <w:lang w:val="sk-SK"/>
+        </w:rPr>
+        <w:t>precision</w:t>
+      </w:r>
+      <w:proofErr w:type="spellEnd"/>
+      <w:r>
+        <w:rPr>
+          <w:lang w:val="sk-SK"/>
+        </w:rPr>
+        <w:t xml:space="preserve">) </w:t>
+      </w:r>
+      <w:r>
+        <w:rPr>
+          <w:lang w:val="sk-SK"/>
+        </w:rPr>
+        <w:t>–</w:t>
+      </w:r>
+      <w:r>
+        <w:rPr>
+          <w:lang w:val="sk-SK"/>
+        </w:rPr>
+        <w:t xml:space="preserve"> </w:t>
+      </w:r>
+      <w:r>
+        <w:rPr>
+          <w:lang w:val="sk-SK"/>
+        </w:rPr>
+        <w:t>váha palety</w:t>
+      </w:r>
+    </w:p>
+    <w:p>
+      <w:pPr>
+        <w:pStyle w:val="Odsekzoznamu"/>
+        <w:numPr>
+          <w:ilvl w:val="0"/>
+          <w:numId w:val="7"/>
+        </w:numPr>
+        <w:rPr>
+          <w:lang w:val="en-US"/>
+        </w:rPr>
+      </w:pPr>
+      <w:proofErr w:type="spellStart"/>
+      <w:r>
+        <w:rPr>
+          <w:lang w:val="sk-SK"/>
+        </w:rPr>
+        <w:t>number_of_positions</w:t>
+      </w:r>
+      <w:proofErr w:type="spellEnd"/>
+      <w:r>
+        <w:rPr>
+          <w:lang w:val="sk-SK"/>
+        </w:rPr>
+        <w:t xml:space="preserve"> (</w:t>
+      </w:r>
+      <w:proofErr w:type="spellStart"/>
+      <w:r>
+        <w:rPr>
+          <w:lang w:val="sk-SK"/>
+        </w:rPr>
+        <w:t>integer</w:t>
+      </w:r>
+      <w:proofErr w:type="spellEnd"/>
+      <w:r>
+        <w:rPr>
+          <w:lang w:val="sk-SK"/>
+        </w:rPr>
+        <w:t>) – počet pozícií, ktoré vyžaduje paleta</w:t>
+      </w:r>
+    </w:p>
+    <w:p>
+      <w:pPr>
+        <w:rPr>
+          <w:lang w:val="en-US"/>
+        </w:rPr>
+      </w:pPr>
       <w:r>
         <w:rPr>
           <w:b/>
-          <w:lang w:val="sk-SK"/>
-        </w:rPr>
-        <w:t>ustomer</w:t>
-      </w:r>
-      <w:proofErr w:type="spellEnd"/>
-      <w:r>
-        <w:rPr>
-          <w:lang w:val="sk-SK"/>
+          <w:lang w:val="en-US"/>
+        </w:rPr>
+        <w:t>material</w:t>
+      </w:r>
+      <w:r>
+        <w:rPr>
+          <w:lang w:val="en-US"/>
+        </w:rPr>
+        <w:t xml:space="preserve"> – </w:t>
+      </w:r>
+      <w:proofErr w:type="spellStart"/>
+      <w:r>
+        <w:rPr>
+          <w:lang w:val="en-US"/>
+        </w:rPr>
+        <w:t>obsahuje</w:t>
+      </w:r>
+      <w:proofErr w:type="spellEnd"/>
+      <w:r>
+        <w:rPr>
+          <w:lang w:val="en-US"/>
         </w:rPr>
         <w:t xml:space="preserve"> </w:t>
       </w:r>
-      <w:r>
-        <w:rPr>
-          <w:lang w:val="en-US"/>
-        </w:rPr>
-        <w:t xml:space="preserve">- </w:t>
-      </w:r>
-      <w:r>
-        <w:rPr>
-          <w:lang w:val="sk-SK"/>
-        </w:rPr>
-        <w:t xml:space="preserve"> obsahuje údaje o</w:t>
-      </w:r>
-      <w:r>
-        <w:rPr>
-          <w:lang w:val="sk-SK"/>
-        </w:rPr>
-        <w:t> </w:t>
-      </w:r>
-      <w:r>
-        <w:rPr>
-          <w:lang w:val="sk-SK"/>
-        </w:rPr>
-        <w:t>zákazníkov</w:t>
-      </w:r>
-      <w:r>
-        <w:rPr>
-          <w:lang w:val="sk-SK"/>
-        </w:rPr>
-        <w:t>i</w:t>
-      </w:r>
+      <w:proofErr w:type="spellStart"/>
+      <w:r>
+        <w:rPr>
+          <w:lang w:val="en-US"/>
+        </w:rPr>
+        <w:t>údaje</w:t>
+      </w:r>
+      <w:proofErr w:type="spellEnd"/>
+      <w:r>
+        <w:rPr>
+          <w:lang w:val="en-US"/>
+        </w:rPr>
+        <w:t xml:space="preserve"> o </w:t>
+      </w:r>
+      <w:proofErr w:type="spellStart"/>
+      <w:r>
+        <w:rPr>
+          <w:lang w:val="en-US"/>
+        </w:rPr>
+        <w:t>materiáloch</w:t>
+      </w:r>
+      <w:proofErr w:type="spellEnd"/>
     </w:p>
     <w:p>
       <w:pPr>
@@ -965,47 +1957,294 @@
       </w:pPr>
       <w:r>
         <w:rPr>
-          <w:lang w:val="sk-SK"/>
-        </w:rPr>
-        <w:t xml:space="preserve">id </w:t>
-      </w:r>
-      <w:r>
-        <w:rPr>
-          <w:lang w:val="sk-SK"/>
-        </w:rPr>
-        <w:t>(</w:t>
-      </w:r>
-      <w:proofErr w:type="spellStart"/>
-      <w:r>
-        <w:rPr>
-          <w:lang w:val="sk-SK"/>
-        </w:rPr>
-        <w:t>int</w:t>
-      </w:r>
-      <w:proofErr w:type="spellEnd"/>
-      <w:r>
-        <w:rPr>
-          <w:lang w:val="sk-SK"/>
-        </w:rPr>
-        <w:t>)</w:t>
-      </w:r>
-      <w:r>
-        <w:rPr>
-          <w:lang w:val="sk-SK"/>
+          <w:lang w:val="en-US"/>
+        </w:rPr>
+        <w:t>id (</w:t>
+      </w:r>
+      <w:proofErr w:type="spellStart"/>
+      <w:r>
+        <w:rPr>
+          <w:lang w:val="sk-SK"/>
+        </w:rPr>
+        <w:t>integer</w:t>
+      </w:r>
+      <w:proofErr w:type="spellEnd"/>
+      <w:r>
+        <w:rPr>
+          <w:lang w:val="en-US"/>
+        </w:rPr>
+        <w:t xml:space="preserve">) - </w:t>
+      </w:r>
+      <w:r>
+        <w:rPr>
+          <w:lang w:val="sk-SK"/>
+        </w:rPr>
+        <w:t>primárny kľúč, automaticky generovaný</w:t>
+      </w:r>
+    </w:p>
+    <w:p>
+      <w:pPr>
+        <w:pStyle w:val="Odsekzoznamu"/>
+        <w:numPr>
+          <w:ilvl w:val="0"/>
+          <w:numId w:val="8"/>
+        </w:numPr>
+        <w:rPr>
+          <w:lang w:val="en-US"/>
+        </w:rPr>
+      </w:pPr>
+      <w:r>
+        <w:rPr>
+          <w:lang w:val="en-US"/>
+        </w:rPr>
+        <w:t xml:space="preserve">name () </w:t>
+      </w:r>
+      <w:r>
+        <w:rPr>
+          <w:lang w:val="en-US"/>
+        </w:rPr>
+        <w:t>–</w:t>
+      </w:r>
+      <w:r>
+        <w:rPr>
+          <w:lang w:val="en-US"/>
         </w:rPr>
         <w:t xml:space="preserve"> </w:t>
       </w:r>
-      <w:r>
-        <w:rPr>
-          <w:lang w:val="sk-SK"/>
-        </w:rPr>
-        <w:t xml:space="preserve">– </w:t>
-      </w:r>
-      <w:r>
-        <w:rPr>
-          <w:lang w:val="sk-SK"/>
-        </w:rPr>
-        <w:t>primárny kľúč, automaticky generovaný</w:t>
+      <w:proofErr w:type="spellStart"/>
+      <w:r>
+        <w:rPr>
+          <w:lang w:val="en-US"/>
+        </w:rPr>
+        <w:t>názov</w:t>
+      </w:r>
+      <w:proofErr w:type="spellEnd"/>
+      <w:r>
+        <w:rPr>
+          <w:lang w:val="en-US"/>
+        </w:rPr>
+        <w:t xml:space="preserve"> </w:t>
+      </w:r>
+      <w:proofErr w:type="spellStart"/>
+      <w:r>
+        <w:rPr>
+          <w:lang w:val="en-US"/>
+        </w:rPr>
+        <w:t>materiálu</w:t>
+      </w:r>
+      <w:proofErr w:type="spellEnd"/>
+    </w:p>
+    <w:p>
+      <w:pPr>
+        <w:rPr>
+          <w:lang w:val="en-US"/>
+        </w:rPr>
+      </w:pPr>
+      <w:r>
+        <w:rPr>
+          <w:b/>
+          <w:lang w:val="en-US"/>
+        </w:rPr>
+        <w:t>position</w:t>
+      </w:r>
+      <w:r>
+        <w:rPr>
+          <w:lang w:val="en-US"/>
+        </w:rPr>
+        <w:t xml:space="preserve"> – </w:t>
+      </w:r>
+      <w:proofErr w:type="spellStart"/>
+      <w:r>
+        <w:rPr>
+          <w:lang w:val="en-US"/>
+        </w:rPr>
+        <w:t>obsahuje</w:t>
+      </w:r>
+      <w:proofErr w:type="spellEnd"/>
+      <w:r>
+        <w:rPr>
+          <w:lang w:val="en-US"/>
+        </w:rPr>
+        <w:t xml:space="preserve"> </w:t>
+      </w:r>
+      <w:proofErr w:type="spellStart"/>
+      <w:r>
+        <w:rPr>
+          <w:lang w:val="en-US"/>
+        </w:rPr>
+        <w:t>údaje</w:t>
+      </w:r>
+      <w:proofErr w:type="spellEnd"/>
+      <w:r>
+        <w:rPr>
+          <w:lang w:val="en-US"/>
+        </w:rPr>
+        <w:t xml:space="preserve"> o </w:t>
+      </w:r>
+      <w:proofErr w:type="spellStart"/>
+      <w:r>
+        <w:rPr>
+          <w:lang w:val="en-US"/>
+        </w:rPr>
+        <w:t>jednotlivých</w:t>
+      </w:r>
+      <w:proofErr w:type="spellEnd"/>
+      <w:r>
+        <w:rPr>
+          <w:lang w:val="en-US"/>
+        </w:rPr>
+        <w:t xml:space="preserve"> </w:t>
+      </w:r>
+      <w:proofErr w:type="spellStart"/>
+      <w:r>
+        <w:rPr>
+          <w:lang w:val="en-US"/>
+        </w:rPr>
+        <w:t>pozíciach</w:t>
+      </w:r>
+      <w:proofErr w:type="spellEnd"/>
+    </w:p>
+    <w:p>
+      <w:pPr>
+        <w:pStyle w:val="Odsekzoznamu"/>
+        <w:numPr>
+          <w:ilvl w:val="0"/>
+          <w:numId w:val="8"/>
+        </w:numPr>
+        <w:rPr>
+          <w:lang w:val="en-US"/>
+        </w:rPr>
+      </w:pPr>
+      <w:r>
+        <w:rPr>
+          <w:lang w:val="en-US"/>
+        </w:rPr>
+        <w:t xml:space="preserve">name () </w:t>
+      </w:r>
+      <w:r>
+        <w:rPr>
+          <w:lang w:val="en-US"/>
+        </w:rPr>
+        <w:t xml:space="preserve">- </w:t>
+      </w:r>
+      <w:r>
+        <w:rPr>
+          <w:lang w:val="sk-SK"/>
+        </w:rPr>
+        <w:t>primárny kľúč,</w:t>
+      </w:r>
+      <w:r>
+        <w:rPr>
+          <w:lang w:val="sk-SK"/>
+        </w:rPr>
+        <w:t xml:space="preserve"> názov pozície</w:t>
+      </w:r>
+    </w:p>
+    <w:p>
+      <w:pPr>
+        <w:pStyle w:val="Odsekzoznamu"/>
+        <w:numPr>
+          <w:ilvl w:val="0"/>
+          <w:numId w:val="8"/>
+        </w:numPr>
+        <w:rPr>
+          <w:lang w:val="en-US"/>
+        </w:rPr>
+      </w:pPr>
+      <w:proofErr w:type="spellStart"/>
+      <w:r>
+        <w:rPr>
+          <w:lang w:val="sk-SK"/>
+        </w:rPr>
+        <w:t>is_tall</w:t>
+      </w:r>
+      <w:proofErr w:type="spellEnd"/>
+      <w:r>
+        <w:rPr>
+          <w:lang w:val="sk-SK"/>
+        </w:rPr>
+        <w:t xml:space="preserve"> (</w:t>
+      </w:r>
+      <w:proofErr w:type="spellStart"/>
+      <w:r>
+        <w:rPr>
+          <w:lang w:val="sk-SK"/>
+        </w:rPr>
+        <w:t>boolean</w:t>
+      </w:r>
+      <w:proofErr w:type="spellEnd"/>
+      <w:r>
+        <w:rPr>
+          <w:lang w:val="sk-SK"/>
+        </w:rPr>
+        <w:t>) – či je/nie je daná pozícia vysoká</w:t>
+      </w:r>
+    </w:p>
+    <w:p>
+      <w:pPr>
+        <w:pStyle w:val="Odsekzoznamu"/>
+        <w:rPr>
+          <w:lang w:val="sk-SK"/>
+        </w:rPr>
+      </w:pPr>
+    </w:p>
+    <w:p>
+      <w:pPr>
+        <w:rPr>
+          <w:lang w:val="sk-SK"/>
+        </w:rPr>
+      </w:pPr>
+      <w:proofErr w:type="spellStart"/>
+      <w:r>
+        <w:rPr>
+          <w:b/>
+          <w:lang w:val="sk-SK"/>
+        </w:rPr>
+        <w:t>c</w:t>
+      </w:r>
+      <w:r>
+        <w:rPr>
+          <w:b/>
+          <w:lang w:val="sk-SK"/>
+        </w:rPr>
+        <w:t>ustomer</w:t>
+      </w:r>
+      <w:proofErr w:type="spellEnd"/>
+      <w:r>
+        <w:rPr>
+          <w:lang w:val="sk-SK"/>
+        </w:rPr>
+        <w:t xml:space="preserve"> </w:t>
+      </w:r>
+      <w:r>
+        <w:rPr>
+          <w:lang w:val="en-US"/>
+        </w:rPr>
+        <w:t xml:space="preserve">- </w:t>
+      </w:r>
+      <w:r>
+        <w:rPr>
+          <w:lang w:val="sk-SK"/>
+        </w:rPr>
+        <w:t xml:space="preserve"> obsahuje údaje o</w:t>
+      </w:r>
+      <w:r>
+        <w:rPr>
+          <w:lang w:val="sk-SK"/>
+        </w:rPr>
+        <w:t> </w:t>
+      </w:r>
+      <w:r>
+        <w:rPr>
+          <w:lang w:val="sk-SK"/>
+        </w:rPr>
+        <w:t>zákazníkov</w:t>
+      </w:r>
+      <w:r>
+        <w:rPr>
+          <w:lang w:val="sk-SK"/>
+        </w:rPr>
+        <w:t>i</w:t>
       </w:r>
     </w:p>
     <w:p>
@@ -1019,19 +2258,49 @@
           <w:lang w:val="sk-SK"/>
         </w:rPr>
       </w:pPr>
-      <w:proofErr w:type="spellStart"/>
-      <w:r>
-        <w:rPr>
-          <w:lang w:val="sk-SK"/>
-        </w:rPr>
-        <w:t>name</w:t>
-      </w:r>
-      <w:proofErr w:type="spellEnd"/>
-      <w:r>
-        <w:rPr>
-          <w:lang w:val="sk-SK"/>
-        </w:rPr>
-        <w:t xml:space="preserve"> () – meno zákazníka</w:t>
+      <w:r>
+        <w:rPr>
+          <w:lang w:val="sk-SK"/>
+        </w:rPr>
+        <w:t xml:space="preserve">id </w:t>
+      </w:r>
+      <w:r>
+        <w:rPr>
+          <w:lang w:val="sk-SK"/>
+        </w:rPr>
+        <w:t>(</w:t>
+      </w:r>
+      <w:proofErr w:type="spellStart"/>
+      <w:r>
+        <w:rPr>
+          <w:lang w:val="sk-SK"/>
+        </w:rPr>
+        <w:t>integer</w:t>
+      </w:r>
+      <w:proofErr w:type="spellEnd"/>
+      <w:r>
+        <w:rPr>
+          <w:lang w:val="sk-SK"/>
+        </w:rPr>
+        <w:t>)</w:t>
+      </w:r>
+      <w:r>
+        <w:rPr>
+          <w:lang w:val="sk-SK"/>
+        </w:rPr>
+        <w:t xml:space="preserve"> </w:t>
+      </w:r>
+      <w:r>
+        <w:rPr>
+          <w:lang w:val="sk-SK"/>
+        </w:rPr>
+        <w:t xml:space="preserve">– </w:t>
+      </w:r>
+      <w:r>
+        <w:rPr>
+          <w:lang w:val="sk-SK"/>
+        </w:rPr>
+        <w:t>primárny kľúč, automaticky generovaný</w:t>
       </w:r>
     </w:p>
     <w:p>
@@ -1050,14 +2319,14 @@
         <w:rPr>
           <w:lang w:val="sk-SK"/>
         </w:rPr>
-        <w:t>address</w:t>
-      </w:r>
-      <w:proofErr w:type="spellEnd"/>
-      <w:r>
-        <w:rPr>
-          <w:lang w:val="sk-SK"/>
-        </w:rPr>
-        <w:t xml:space="preserve"> () – adresa zákazníka</w:t>
+        <w:t>name</w:t>
+      </w:r>
+      <w:proofErr w:type="spellEnd"/>
+      <w:r>
+        <w:rPr>
+          <w:lang w:val="sk-SK"/>
+        </w:rPr>
+        <w:t xml:space="preserve"> () – meno zákazníka</w:t>
       </w:r>
     </w:p>
     <w:p>
@@ -1071,11 +2340,19 @@
           <w:lang w:val="sk-SK"/>
         </w:rPr>
       </w:pPr>
-      <w:r>
-        <w:rPr>
-          <w:lang w:val="sk-SK"/>
-        </w:rPr>
-        <w:t>city () – mesto v ktorom sídli firma zákazníka</w:t>
+      <w:proofErr w:type="spellStart"/>
+      <w:r>
+        <w:rPr>
+          <w:lang w:val="sk-SK"/>
+        </w:rPr>
+        <w:t>address</w:t>
+      </w:r>
+      <w:proofErr w:type="spellEnd"/>
+      <w:r>
+        <w:rPr>
+          <w:lang w:val="sk-SK"/>
+        </w:rPr>
+        <w:t xml:space="preserve"> () – adresa zákazníka</w:t>
       </w:r>
     </w:p>
     <w:p>
@@ -1089,37 +2366,11 @@
           <w:lang w:val="sk-SK"/>
         </w:rPr>
       </w:pPr>
-      <w:proofErr w:type="spellStart"/>
-      <w:r>
-        <w:rPr>
-          <w:lang w:val="sk-SK"/>
-        </w:rPr>
-        <w:t>postal_code</w:t>
-      </w:r>
-      <w:proofErr w:type="spellEnd"/>
-      <w:r>
-        <w:rPr>
-          <w:lang w:val="sk-SK"/>
-        </w:rPr>
-        <w:t xml:space="preserve"> () </w:t>
-      </w:r>
-      <w:r>
-        <w:rPr>
-          <w:lang w:val="sk-SK"/>
-        </w:rPr>
-        <w:t>–</w:t>
-      </w:r>
-      <w:r>
-        <w:rPr>
-          <w:lang w:val="sk-SK"/>
-        </w:rPr>
-        <w:t xml:space="preserve"> </w:t>
-      </w:r>
-      <w:r>
-        <w:rPr>
-          <w:lang w:val="sk-SK"/>
-        </w:rPr>
-        <w:t>poštové smerové číslo</w:t>
+      <w:r>
+        <w:rPr>
+          <w:lang w:val="sk-SK"/>
+        </w:rPr>
+        <w:t>city () – mesto v ktorom sídli firma zákazníka</w:t>
       </w:r>
     </w:p>
     <w:p>
@@ -1138,14 +2389,32 @@
         <w:rPr>
           <w:lang w:val="sk-SK"/>
         </w:rPr>
-        <w:t>ico_value</w:t>
-      </w:r>
-      <w:proofErr w:type="spellEnd"/>
-      <w:r>
-        <w:rPr>
-          <w:lang w:val="sk-SK"/>
-        </w:rPr>
-        <w:t xml:space="preserve"> () – identifikačné číslo organizácie zákazníka</w:t>
+        <w:t>postal_code</w:t>
+      </w:r>
+      <w:proofErr w:type="spellEnd"/>
+      <w:r>
+        <w:rPr>
+          <w:lang w:val="sk-SK"/>
+        </w:rPr>
+        <w:t xml:space="preserve"> () </w:t>
+      </w:r>
+      <w:r>
+        <w:rPr>
+          <w:lang w:val="sk-SK"/>
+        </w:rPr>
+        <w:t>–</w:t>
+      </w:r>
+      <w:r>
+        <w:rPr>
+          <w:lang w:val="sk-SK"/>
+        </w:rPr>
+        <w:t xml:space="preserve"> </w:t>
+      </w:r>
+      <w:r>
+        <w:rPr>
+          <w:lang w:val="sk-SK"/>
+        </w:rPr>
+        <w:t>poštové smerové číslo</w:t>
       </w:r>
     </w:p>
     <w:p>
@@ -1164,14 +2433,14 @@
         <w:rPr>
           <w:lang w:val="sk-SK"/>
         </w:rPr>
-        <w:t>dic_value</w:t>
-      </w:r>
-      <w:proofErr w:type="spellEnd"/>
-      <w:r>
-        <w:rPr>
-          <w:lang w:val="sk-SK"/>
-        </w:rPr>
-        <w:t xml:space="preserve"> () – daňové identifikačné číslo zákazníka</w:t>
+        <w:t>ico_value</w:t>
+      </w:r>
+      <w:proofErr w:type="spellEnd"/>
+      <w:r>
+        <w:rPr>
+          <w:lang w:val="sk-SK"/>
+        </w:rPr>
+        <w:t xml:space="preserve"> () – identifikačné číslo organizácie zákazníka</w:t>
       </w:r>
     </w:p>
     <w:p>
@@ -1190,6 +2459,32 @@
         <w:rPr>
           <w:lang w:val="sk-SK"/>
         </w:rPr>
+        <w:t>dic_value</w:t>
+      </w:r>
+      <w:proofErr w:type="spellEnd"/>
+      <w:r>
+        <w:rPr>
+          <w:lang w:val="sk-SK"/>
+        </w:rPr>
+        <w:t xml:space="preserve"> () – daňové identifikačné číslo zákazníka</w:t>
+      </w:r>
+    </w:p>
+    <w:p>
+      <w:pPr>
+        <w:pStyle w:val="Odsekzoznamu"/>
+        <w:numPr>
+          <w:ilvl w:val="0"/>
+          <w:numId w:val="4"/>
+        </w:numPr>
+        <w:rPr>
+          <w:lang w:val="sk-SK"/>
+        </w:rPr>
+      </w:pPr>
+      <w:proofErr w:type="spellStart"/>
+      <w:r>
+        <w:rPr>
+          <w:lang w:val="sk-SK"/>
+        </w:rPr>
         <w:t>is_root</w:t>
       </w:r>
       <w:proofErr w:type="spellEnd"/>
@@ -1252,7 +2547,7 @@
           <w:b/>
           <w:lang w:val="sk-SK"/>
         </w:rPr>
-        <w:t>customer_reservation</w:t>
+        <w:t>pallet_on_position</w:t>
       </w:r>
       <w:proofErr w:type="spellEnd"/>
       <w:r>
@@ -1265,31 +2560,51 @@
         <w:rPr>
           <w:lang w:val="sk-SK"/>
         </w:rPr>
-        <w:t>–</w:t>
-      </w:r>
-      <w:r>
-        <w:rPr>
-          <w:lang w:val="sk-SK"/>
-        </w:rPr>
-        <w:t xml:space="preserve"> </w:t>
-      </w:r>
-      <w:r>
-        <w:rPr>
-          <w:lang w:val="sk-SK"/>
-        </w:rPr>
-        <w:t xml:space="preserve">obsahuje údaje o rezerváciách </w:t>
-      </w:r>
-      <w:r>
-        <w:rPr>
-          <w:lang w:val="sk-SK"/>
-        </w:rPr>
-        <w:t xml:space="preserve">pozícií pre </w:t>
-      </w:r>
-      <w:r>
-        <w:rPr>
-          <w:lang w:val="sk-SK"/>
-        </w:rPr>
-        <w:t>jednotlivých zákazníkov</w:t>
+        <w:t xml:space="preserve">– obsahuje údaje o umiestnení </w:t>
+      </w:r>
+      <w:r>
+        <w:rPr>
+          <w:lang w:val="sk-SK"/>
+        </w:rPr>
+        <w:t>paliet na pozíciá</w:t>
+      </w:r>
+      <w:r>
+        <w:rPr>
+          <w:lang w:val="sk-SK"/>
+        </w:rPr>
+        <w:t>ch</w:t>
+      </w:r>
+    </w:p>
+    <w:p>
+      <w:pPr>
+        <w:pStyle w:val="Odsekzoznamu"/>
+        <w:numPr>
+          <w:ilvl w:val="0"/>
+          <w:numId w:val="9"/>
+        </w:numPr>
+        <w:rPr>
+          <w:lang w:val="sk-SK"/>
+        </w:rPr>
+      </w:pPr>
+      <w:r>
+        <w:rPr>
+          <w:lang w:val="sk-SK"/>
+        </w:rPr>
+        <w:t>id (</w:t>
+      </w:r>
+      <w:proofErr w:type="spellStart"/>
+      <w:r>
+        <w:rPr>
+          <w:lang w:val="sk-SK"/>
+        </w:rPr>
+        <w:t>integer</w:t>
+      </w:r>
+      <w:proofErr w:type="spellEnd"/>
+      <w:r>
+        <w:rPr>
+          <w:lang w:val="sk-SK"/>
+        </w:rPr>
+        <w:t>) – primárny kľúč, automaticky generovaný</w:t>
       </w:r>
     </w:p>
     <w:p>
@@ -1303,31 +2618,66 @@
           <w:lang w:val="sk-SK"/>
         </w:rPr>
       </w:pPr>
-      <w:r>
-        <w:rPr>
-          <w:lang w:val="sk-SK"/>
-        </w:rPr>
-        <w:t xml:space="preserve">id </w:t>
-      </w:r>
-      <w:r>
-        <w:rPr>
-          <w:lang w:val="sk-SK"/>
-        </w:rPr>
-        <w:t>(</w:t>
-      </w:r>
-      <w:proofErr w:type="spellStart"/>
-      <w:r>
-        <w:rPr>
-          <w:lang w:val="sk-SK"/>
-        </w:rPr>
-        <w:t>int</w:t>
-      </w:r>
-      <w:proofErr w:type="spellEnd"/>
-      <w:r>
-        <w:rPr>
-          <w:lang w:val="sk-SK"/>
-        </w:rPr>
-        <w:t>) – primárny kľúč, automaticky generovaný</w:t>
+      <w:proofErr w:type="spellStart"/>
+      <w:r>
+        <w:rPr>
+          <w:lang w:val="sk-SK"/>
+        </w:rPr>
+        <w:t>id_pallet</w:t>
+      </w:r>
+      <w:proofErr w:type="spellEnd"/>
+      <w:r>
+        <w:rPr>
+          <w:lang w:val="sk-SK"/>
+        </w:rPr>
+        <w:t xml:space="preserve"> (</w:t>
+      </w:r>
+      <w:proofErr w:type="spellStart"/>
+      <w:r>
+        <w:rPr>
+          <w:lang w:val="sk-SK"/>
+        </w:rPr>
+        <w:t>integer</w:t>
+      </w:r>
+      <w:proofErr w:type="spellEnd"/>
+      <w:r>
+        <w:rPr>
+          <w:lang w:val="sk-SK"/>
+        </w:rPr>
+        <w:t xml:space="preserve">) - </w:t>
+      </w:r>
+      <w:r>
+        <w:rPr>
+          <w:lang w:val="sk-SK"/>
+        </w:rPr>
+        <w:t xml:space="preserve">cudzí kľúč do tabuľky </w:t>
+      </w:r>
+      <w:proofErr w:type="spellStart"/>
+      <w:r>
+        <w:rPr>
+          <w:b/>
+          <w:lang w:val="sk-SK"/>
+        </w:rPr>
+        <w:t>pallet</w:t>
+      </w:r>
+      <w:proofErr w:type="spellEnd"/>
+      <w:r>
+        <w:rPr>
+          <w:lang w:val="sk-SK"/>
+        </w:rPr>
+        <w:t xml:space="preserve"> oz</w:t>
+      </w:r>
+      <w:r>
+        <w:rPr>
+          <w:lang w:val="sk-SK"/>
+        </w:rPr>
+        <w:t>načujúci paletu</w:t>
+      </w:r>
+      <w:r>
+        <w:rPr>
+          <w:lang w:val="sk-SK"/>
+        </w:rPr>
+        <w:t xml:space="preserve"> uloženú na danej pozícii</w:t>
       </w:r>
     </w:p>
     <w:p>
@@ -1346,7 +2696,8 @@
         <w:rPr>
           <w:lang w:val="sk-SK"/>
         </w:rPr>
-        <w:t>id_customer</w:t>
+        <w:lastRenderedPageBreak/>
+        <w:t>id_position</w:t>
       </w:r>
       <w:proofErr w:type="spellEnd"/>
       <w:r>
@@ -1360,7 +2711,183 @@
         <w:rPr>
           <w:lang w:val="sk-SK"/>
         </w:rPr>
-        <w:t>int</w:t>
+        <w:t>integer</w:t>
+      </w:r>
+      <w:proofErr w:type="spellEnd"/>
+      <w:r>
+        <w:rPr>
+          <w:lang w:val="sk-SK"/>
+        </w:rPr>
+        <w:t xml:space="preserve">) - </w:t>
+      </w:r>
+      <w:r>
+        <w:rPr>
+          <w:lang w:val="sk-SK"/>
+        </w:rPr>
+        <w:t xml:space="preserve">cudzí kľúč do tabuľky </w:t>
+      </w:r>
+      <w:proofErr w:type="spellStart"/>
+      <w:r>
+        <w:rPr>
+          <w:b/>
+          <w:lang w:val="sk-SK"/>
+        </w:rPr>
+        <w:t>position</w:t>
+      </w:r>
+      <w:proofErr w:type="spellEnd"/>
+      <w:r>
+        <w:rPr>
+          <w:lang w:val="sk-SK"/>
+        </w:rPr>
+        <w:t xml:space="preserve"> označujúci </w:t>
+      </w:r>
+      <w:r>
+        <w:rPr>
+          <w:lang w:val="sk-SK"/>
+        </w:rPr>
+        <w:t>pozíciu, na ktorej je uložená paleta</w:t>
+      </w:r>
+    </w:p>
+    <w:p>
+      <w:pPr>
+        <w:rPr>
+          <w:lang w:val="sk-SK"/>
+        </w:rPr>
+      </w:pPr>
+      <w:proofErr w:type="spellStart"/>
+      <w:r>
+        <w:rPr>
+          <w:b/>
+          <w:lang w:val="sk-SK"/>
+        </w:rPr>
+        <w:t>stored_on_pallet</w:t>
+      </w:r>
+      <w:proofErr w:type="spellEnd"/>
+      <w:r>
+        <w:rPr>
+          <w:lang w:val="sk-SK"/>
+        </w:rPr>
+        <w:t xml:space="preserve"> – obsahuje údaje o produktoch a ich počte </w:t>
+      </w:r>
+      <w:proofErr w:type="spellStart"/>
+      <w:r>
+        <w:rPr>
+          <w:lang w:val="sk-SK"/>
+        </w:rPr>
+        <w:t>zaskladnených</w:t>
+      </w:r>
+      <w:proofErr w:type="spellEnd"/>
+      <w:r>
+        <w:rPr>
+          <w:lang w:val="sk-SK"/>
+        </w:rPr>
+        <w:t xml:space="preserve"> na paletách</w:t>
+      </w:r>
+    </w:p>
+    <w:p>
+      <w:pPr>
+        <w:pStyle w:val="Odsekzoznamu"/>
+        <w:numPr>
+          <w:ilvl w:val="0"/>
+          <w:numId w:val="10"/>
+        </w:numPr>
+        <w:rPr>
+          <w:lang w:val="sk-SK"/>
+        </w:rPr>
+      </w:pPr>
+      <w:r>
+        <w:rPr>
+          <w:lang w:val="sk-SK"/>
+        </w:rPr>
+        <w:t>id (</w:t>
+      </w:r>
+      <w:proofErr w:type="spellStart"/>
+      <w:r>
+        <w:rPr>
+          <w:lang w:val="sk-SK"/>
+        </w:rPr>
+        <w:t>integer</w:t>
+      </w:r>
+      <w:proofErr w:type="spellEnd"/>
+      <w:r>
+        <w:rPr>
+          <w:lang w:val="sk-SK"/>
+        </w:rPr>
+        <w:t>) – primárny kľúč, automaticky generovaný</w:t>
+      </w:r>
+    </w:p>
+    <w:p>
+      <w:pPr>
+        <w:pStyle w:val="Odsekzoznamu"/>
+        <w:numPr>
+          <w:ilvl w:val="0"/>
+          <w:numId w:val="10"/>
+        </w:numPr>
+        <w:rPr>
+          <w:lang w:val="sk-SK"/>
+        </w:rPr>
+      </w:pPr>
+      <w:proofErr w:type="spellStart"/>
+      <w:r>
+        <w:rPr>
+          <w:lang w:val="sk-SK"/>
+        </w:rPr>
+        <w:t>pnr</w:t>
+      </w:r>
+      <w:proofErr w:type="spellEnd"/>
+      <w:r>
+        <w:rPr>
+          <w:lang w:val="sk-SK"/>
+        </w:rPr>
+        <w:t xml:space="preserve"> () – cudzí kľúč do tabuľky </w:t>
+      </w:r>
+      <w:proofErr w:type="spellStart"/>
+      <w:r>
+        <w:rPr>
+          <w:b/>
+          <w:lang w:val="sk-SK"/>
+        </w:rPr>
+        <w:t>pallet</w:t>
+      </w:r>
+      <w:proofErr w:type="spellEnd"/>
+      <w:r>
+        <w:rPr>
+          <w:lang w:val="sk-SK"/>
+        </w:rPr>
+        <w:t>, označujúci názov palety</w:t>
+      </w:r>
+    </w:p>
+    <w:p>
+      <w:pPr>
+        <w:pStyle w:val="Odsekzoznamu"/>
+        <w:numPr>
+          <w:ilvl w:val="0"/>
+          <w:numId w:val="10"/>
+        </w:numPr>
+        <w:rPr>
+          <w:lang w:val="sk-SK"/>
+        </w:rPr>
+      </w:pPr>
+      <w:proofErr w:type="spellStart"/>
+      <w:r>
+        <w:rPr>
+          <w:lang w:val="sk-SK"/>
+        </w:rPr>
+        <w:t>id_product</w:t>
+      </w:r>
+      <w:proofErr w:type="spellEnd"/>
+      <w:r>
+        <w:rPr>
+          <w:lang w:val="sk-SK"/>
+        </w:rPr>
+        <w:t xml:space="preserve"> (</w:t>
+      </w:r>
+      <w:proofErr w:type="spellStart"/>
+      <w:r>
+        <w:rPr>
+          <w:lang w:val="sk-SK"/>
+        </w:rPr>
+        <w:t>integer</w:t>
       </w:r>
       <w:proofErr w:type="spellEnd"/>
       <w:r>
@@ -1375,14 +2902,112 @@
           <w:b/>
           <w:lang w:val="sk-SK"/>
         </w:rPr>
-        <w:t>customer</w:t>
-      </w:r>
-      <w:proofErr w:type="spellEnd"/>
-      <w:r>
-        <w:rPr>
-          <w:lang w:val="sk-SK"/>
-        </w:rPr>
-        <w:t xml:space="preserve"> označujúci zákazníka pre danú rezerváciu</w:t>
+        <w:t>material</w:t>
+      </w:r>
+      <w:proofErr w:type="spellEnd"/>
+      <w:r>
+        <w:rPr>
+          <w:lang w:val="sk-SK"/>
+        </w:rPr>
+        <w:t>, označujúci materiál</w:t>
+      </w:r>
+    </w:p>
+    <w:p>
+      <w:pPr>
+        <w:pStyle w:val="Odsekzoznamu"/>
+        <w:numPr>
+          <w:ilvl w:val="0"/>
+          <w:numId w:val="10"/>
+        </w:numPr>
+        <w:rPr>
+          <w:lang w:val="sk-SK"/>
+        </w:rPr>
+      </w:pPr>
+      <w:proofErr w:type="spellStart"/>
+      <w:r>
+        <w:rPr>
+          <w:lang w:val="sk-SK"/>
+        </w:rPr>
+        <w:t>quantity</w:t>
+      </w:r>
+      <w:proofErr w:type="spellEnd"/>
+      <w:r>
+        <w:rPr>
+          <w:lang w:val="sk-SK"/>
+        </w:rPr>
+        <w:t xml:space="preserve"> (</w:t>
+      </w:r>
+      <w:proofErr w:type="spellStart"/>
+      <w:r>
+        <w:rPr>
+          <w:lang w:val="sk-SK"/>
+        </w:rPr>
+        <w:t>integer</w:t>
+      </w:r>
+      <w:proofErr w:type="spellEnd"/>
+      <w:r>
+        <w:rPr>
+          <w:lang w:val="sk-SK"/>
+        </w:rPr>
+        <w:t>)</w:t>
+      </w:r>
+      <w:r>
+        <w:rPr>
+          <w:lang w:val="sk-SK"/>
+        </w:rPr>
+        <w:t xml:space="preserve"> – počet materiálu uskladneného na danej palete</w:t>
+      </w:r>
+    </w:p>
+    <w:p>
+      <w:pPr>
+        <w:rPr>
+          <w:lang w:val="sk-SK"/>
+        </w:rPr>
+      </w:pPr>
+      <w:proofErr w:type="spellStart"/>
+      <w:r>
+        <w:rPr>
+          <w:b/>
+          <w:lang w:val="sk-SK"/>
+        </w:rPr>
+        <w:t>customer_reservation</w:t>
+      </w:r>
+      <w:proofErr w:type="spellEnd"/>
+      <w:r>
+        <w:rPr>
+          <w:lang w:val="sk-SK"/>
+        </w:rPr>
+        <w:t xml:space="preserve"> </w:t>
+      </w:r>
+      <w:r>
+        <w:rPr>
+          <w:lang w:val="sk-SK"/>
+        </w:rPr>
+        <w:t>–</w:t>
+      </w:r>
+      <w:r>
+        <w:rPr>
+          <w:lang w:val="sk-SK"/>
+        </w:rPr>
+        <w:t xml:space="preserve"> </w:t>
+      </w:r>
+      <w:r>
+        <w:rPr>
+          <w:lang w:val="sk-SK"/>
+        </w:rPr>
+        <w:t xml:space="preserve">obsahuje údaje o rezerváciách </w:t>
+      </w:r>
+      <w:r>
+        <w:rPr>
+          <w:lang w:val="sk-SK"/>
+        </w:rPr>
+        <w:t xml:space="preserve">pozícií pre </w:t>
+      </w:r>
+      <w:r>
+        <w:rPr>
+          <w:lang w:val="sk-SK"/>
+        </w:rPr>
+        <w:t>jednotlivých zákazníkov</w:t>
       </w:r>
     </w:p>
     <w:p>
@@ -1396,51 +3021,31 @@
           <w:lang w:val="sk-SK"/>
         </w:rPr>
       </w:pPr>
-      <w:proofErr w:type="spellStart"/>
-      <w:r>
-        <w:rPr>
-          <w:lang w:val="sk-SK"/>
-        </w:rPr>
-        <w:t>reserved_from</w:t>
-      </w:r>
-      <w:proofErr w:type="spellEnd"/>
-      <w:r>
-        <w:rPr>
-          <w:lang w:val="sk-SK"/>
-        </w:rPr>
-        <w:t xml:space="preserve"> (</w:t>
-      </w:r>
-      <w:proofErr w:type="spellStart"/>
-      <w:r>
-        <w:rPr>
-          <w:lang w:val="sk-SK"/>
-        </w:rPr>
-        <w:t>d</w:t>
-      </w:r>
-      <w:r>
-        <w:rPr>
-          <w:lang w:val="sk-SK"/>
-        </w:rPr>
-        <w:t>ate</w:t>
-      </w:r>
-      <w:proofErr w:type="spellEnd"/>
-      <w:r>
-        <w:rPr>
-          <w:lang w:val="sk-SK"/>
-        </w:rPr>
-        <w:t xml:space="preserve">) </w:t>
-      </w:r>
-      <w:r>
-        <w:rPr>
-          <w:lang w:val="sk-SK"/>
-        </w:rPr>
-        <w:t>–</w:t>
-      </w:r>
-      <w:r>
-        <w:rPr>
-          <w:lang w:val="sk-SK"/>
-        </w:rPr>
-        <w:t xml:space="preserve"> počiatočný dátum rezervácie</w:t>
+      <w:r>
+        <w:rPr>
+          <w:lang w:val="sk-SK"/>
+        </w:rPr>
+        <w:t xml:space="preserve">id </w:t>
+      </w:r>
+      <w:r>
+        <w:rPr>
+          <w:lang w:val="sk-SK"/>
+        </w:rPr>
+        <w:t>(</w:t>
+      </w:r>
+      <w:proofErr w:type="spellStart"/>
+      <w:r>
+        <w:rPr>
+          <w:lang w:val="sk-SK"/>
+        </w:rPr>
+        <w:t>integer</w:t>
+      </w:r>
+      <w:proofErr w:type="spellEnd"/>
+      <w:r>
+        <w:rPr>
+          <w:lang w:val="sk-SK"/>
+        </w:rPr>
+        <w:t>) – primárny kľúč, automaticky generovaný</w:t>
       </w:r>
     </w:p>
     <w:p>
@@ -1459,7 +3064,7 @@
         <w:rPr>
           <w:lang w:val="sk-SK"/>
         </w:rPr>
-        <w:t>reserved_until</w:t>
+        <w:t>id_customer</w:t>
       </w:r>
       <w:proofErr w:type="spellEnd"/>
       <w:r>
@@ -1473,44 +3078,29 @@
         <w:rPr>
           <w:lang w:val="sk-SK"/>
         </w:rPr>
-        <w:t>d</w:t>
-      </w:r>
-      <w:r>
-        <w:rPr>
-          <w:lang w:val="sk-SK"/>
-        </w:rPr>
-        <w:t>ate</w:t>
-      </w:r>
-      <w:proofErr w:type="spellEnd"/>
-      <w:r>
-        <w:rPr>
-          <w:lang w:val="sk-SK"/>
-        </w:rPr>
-        <w:t>)</w:t>
-      </w:r>
-      <w:r>
-        <w:rPr>
-          <w:lang w:val="sk-SK"/>
-        </w:rPr>
-        <w:t xml:space="preserve"> </w:t>
-      </w:r>
-      <w:r>
-        <w:rPr>
-          <w:lang w:val="sk-SK"/>
-        </w:rPr>
-        <w:t>–</w:t>
-      </w:r>
-      <w:r>
-        <w:rPr>
-          <w:lang w:val="sk-SK"/>
-        </w:rPr>
-        <w:t xml:space="preserve"> </w:t>
-      </w:r>
-      <w:r>
-        <w:rPr>
-          <w:lang w:val="sk-SK"/>
-        </w:rPr>
-        <w:t>konečný dátum rezervácie</w:t>
+        <w:t>integer</w:t>
+      </w:r>
+      <w:proofErr w:type="spellEnd"/>
+      <w:r>
+        <w:rPr>
+          <w:lang w:val="sk-SK"/>
+        </w:rPr>
+        <w:t xml:space="preserve">) – cudzí kľúč do tabuľky </w:t>
+      </w:r>
+      <w:proofErr w:type="spellStart"/>
+      <w:r>
+        <w:rPr>
+          <w:b/>
+          <w:lang w:val="sk-SK"/>
+        </w:rPr>
+        <w:t>customer</w:t>
+      </w:r>
+      <w:proofErr w:type="spellEnd"/>
+      <w:r>
+        <w:rPr>
+          <w:lang w:val="sk-SK"/>
+        </w:rPr>
+        <w:t xml:space="preserve"> označujúci zákazníka pre danú rezerváciu</w:t>
       </w:r>
     </w:p>
     <w:p>
@@ -1529,6 +3119,134 @@
         <w:rPr>
           <w:lang w:val="sk-SK"/>
         </w:rPr>
+        <w:t>reserved_from</w:t>
+      </w:r>
+      <w:proofErr w:type="spellEnd"/>
+      <w:r>
+        <w:rPr>
+          <w:lang w:val="sk-SK"/>
+        </w:rPr>
+        <w:t xml:space="preserve"> (</w:t>
+      </w:r>
+      <w:proofErr w:type="spellStart"/>
+      <w:r>
+        <w:rPr>
+          <w:lang w:val="sk-SK"/>
+        </w:rPr>
+        <w:t>d</w:t>
+      </w:r>
+      <w:r>
+        <w:rPr>
+          <w:lang w:val="sk-SK"/>
+        </w:rPr>
+        <w:t>ate</w:t>
+      </w:r>
+      <w:proofErr w:type="spellEnd"/>
+      <w:r>
+        <w:rPr>
+          <w:lang w:val="sk-SK"/>
+        </w:rPr>
+        <w:t xml:space="preserve">) </w:t>
+      </w:r>
+      <w:r>
+        <w:rPr>
+          <w:lang w:val="sk-SK"/>
+        </w:rPr>
+        <w:t>–</w:t>
+      </w:r>
+      <w:r>
+        <w:rPr>
+          <w:lang w:val="sk-SK"/>
+        </w:rPr>
+        <w:t xml:space="preserve"> počiatočný dátum rezervácie</w:t>
+      </w:r>
+    </w:p>
+    <w:p>
+      <w:pPr>
+        <w:pStyle w:val="Odsekzoznamu"/>
+        <w:numPr>
+          <w:ilvl w:val="0"/>
+          <w:numId w:val="5"/>
+        </w:numPr>
+        <w:rPr>
+          <w:lang w:val="sk-SK"/>
+        </w:rPr>
+      </w:pPr>
+      <w:proofErr w:type="spellStart"/>
+      <w:r>
+        <w:rPr>
+          <w:lang w:val="sk-SK"/>
+        </w:rPr>
+        <w:t>reserved_until</w:t>
+      </w:r>
+      <w:proofErr w:type="spellEnd"/>
+      <w:r>
+        <w:rPr>
+          <w:lang w:val="sk-SK"/>
+        </w:rPr>
+        <w:t xml:space="preserve"> (</w:t>
+      </w:r>
+      <w:proofErr w:type="spellStart"/>
+      <w:r>
+        <w:rPr>
+          <w:lang w:val="sk-SK"/>
+        </w:rPr>
+        <w:t>d</w:t>
+      </w:r>
+      <w:r>
+        <w:rPr>
+          <w:lang w:val="sk-SK"/>
+        </w:rPr>
+        <w:t>ate</w:t>
+      </w:r>
+      <w:proofErr w:type="spellEnd"/>
+      <w:r>
+        <w:rPr>
+          <w:lang w:val="sk-SK"/>
+        </w:rPr>
+        <w:t>)</w:t>
+      </w:r>
+      <w:r>
+        <w:rPr>
+          <w:lang w:val="sk-SK"/>
+        </w:rPr>
+        <w:t xml:space="preserve"> </w:t>
+      </w:r>
+      <w:r>
+        <w:rPr>
+          <w:lang w:val="sk-SK"/>
+        </w:rPr>
+        <w:t>–</w:t>
+      </w:r>
+      <w:r>
+        <w:rPr>
+          <w:lang w:val="sk-SK"/>
+        </w:rPr>
+        <w:t xml:space="preserve"> </w:t>
+      </w:r>
+      <w:r>
+        <w:rPr>
+          <w:lang w:val="sk-SK"/>
+        </w:rPr>
+        <w:t>konečný dátum rezervácie</w:t>
+      </w:r>
+    </w:p>
+    <w:p>
+      <w:pPr>
+        <w:pStyle w:val="Odsekzoznamu"/>
+        <w:numPr>
+          <w:ilvl w:val="0"/>
+          <w:numId w:val="5"/>
+        </w:numPr>
+        <w:rPr>
+          <w:lang w:val="sk-SK"/>
+        </w:rPr>
+      </w:pPr>
+      <w:proofErr w:type="spellStart"/>
+      <w:r>
+        <w:rPr>
+          <w:lang w:val="sk-SK"/>
+        </w:rPr>
         <w:t>id</w:t>
       </w:r>
       <w:r>
@@ -1616,7 +3334,33 @@
         <w:rPr>
           <w:lang w:val="sk-SK"/>
         </w:rPr>
-        <w:t>o </w:t>
+        <w:t>o</w:t>
+      </w:r>
+      <w:r>
+        <w:rPr>
+          <w:lang w:val="sk-SK"/>
+        </w:rPr>
+        <w:t> </w:t>
+      </w:r>
+      <w:proofErr w:type="spellStart"/>
+      <w:r>
+        <w:rPr>
+          <w:lang w:val="sk-SK"/>
+        </w:rPr>
+        <w:t>zaskladnení</w:t>
+      </w:r>
+      <w:proofErr w:type="spellEnd"/>
+      <w:r>
+        <w:rPr>
+          <w:lang w:val="sk-SK"/>
+        </w:rPr>
+        <w:t xml:space="preserve"> a </w:t>
+      </w:r>
+      <w:r>
+        <w:rPr>
+          <w:lang w:val="sk-SK"/>
+        </w:rPr>
+        <w:t>objednávkach</w:t>
       </w:r>
     </w:p>
     <w:p>
@@ -1641,7 +3385,7 @@
         <w:rPr>
           <w:lang w:val="sk-SK"/>
         </w:rPr>
-        <w:t>int</w:t>
+        <w:t>integer</w:t>
       </w:r>
       <w:proofErr w:type="spellEnd"/>
       <w:r>
@@ -1681,7 +3425,7 @@
         <w:rPr>
           <w:lang w:val="sk-SK"/>
         </w:rPr>
-        <w:t>int</w:t>
+        <w:t>integer</w:t>
       </w:r>
       <w:proofErr w:type="spellEnd"/>
       <w:r>
@@ -1699,18 +3443,6 @@
         <w:t>customer</w:t>
       </w:r>
       <w:proofErr w:type="spellEnd"/>
-      <w:r>
-        <w:rPr>
-          <w:lang w:val="sk-SK"/>
-        </w:rPr>
-        <w:t xml:space="preserve"> označujúci zákazníka</w:t>
-      </w:r>
-      <w:r>
-        <w:rPr>
-          <w:lang w:val="sk-SK"/>
-        </w:rPr>
-        <w:t xml:space="preserve">, </w:t>
-      </w:r>
     </w:p>
     <w:p>
       <w:pPr>
@@ -1735,7 +3467,7 @@
         <w:rPr>
           <w:lang w:val="sk-SK"/>
         </w:rPr>
-        <w:t xml:space="preserve"> () – čas príchodu kamiónu</w:t>
+        <w:t xml:space="preserve"> () – čas </w:t>
       </w:r>
     </w:p>
     <w:p>
@@ -1763,12 +3495,6 @@
         </w:rPr>
         <w:t xml:space="preserve"> () – dátum </w:t>
       </w:r>
-      <w:r>
-        <w:rPr>
-          <w:lang w:val="sk-SK"/>
-        </w:rPr>
-        <w:t>príchodu kamiónu</w:t>
-      </w:r>
     </w:p>
     <w:p>
       <w:pPr>
@@ -1815,6 +3541,128 @@
         </w:rPr>
         <w:t xml:space="preserve"> </w:t>
       </w:r>
+      <w:r>
+        <w:rPr>
+          <w:lang w:val="sk-SK"/>
+        </w:rPr>
+        <w:t>–</w:t>
+      </w:r>
+      <w:r>
+        <w:rPr>
+          <w:lang w:val="sk-SK"/>
+        </w:rPr>
+        <w:t xml:space="preserve"> </w:t>
+      </w:r>
+      <w:r>
+        <w:rPr>
+          <w:lang w:val="sk-SK"/>
+        </w:rPr>
+        <w:t>č</w:t>
+      </w:r>
+      <w:r>
+        <w:rPr>
+          <w:lang w:val="sk-SK"/>
+        </w:rPr>
+        <w:t>i ide o príchod alebo odchod kamiónu</w:t>
+      </w:r>
+    </w:p>
+    <w:p>
+      <w:pPr>
+        <w:pStyle w:val="Odsekzoznamu"/>
+        <w:numPr>
+          <w:ilvl w:val="0"/>
+          <w:numId w:val="6"/>
+        </w:numPr>
+        <w:rPr>
+          <w:lang w:val="sk-SK"/>
+        </w:rPr>
+      </w:pPr>
+      <w:proofErr w:type="spellStart"/>
+      <w:r>
+        <w:rPr>
+          <w:lang w:val="sk-SK"/>
+        </w:rPr>
+        <w:t>number_of_pallets</w:t>
+      </w:r>
+      <w:proofErr w:type="spellEnd"/>
+      <w:r>
+        <w:rPr>
+          <w:lang w:val="sk-SK"/>
+        </w:rPr>
+        <w:t xml:space="preserve"> (</w:t>
+      </w:r>
+      <w:proofErr w:type="spellStart"/>
+      <w:r>
+        <w:rPr>
+          <w:lang w:val="sk-SK"/>
+        </w:rPr>
+        <w:t>integer</w:t>
+      </w:r>
+      <w:proofErr w:type="spellEnd"/>
+      <w:r>
+        <w:rPr>
+          <w:lang w:val="sk-SK"/>
+        </w:rPr>
+        <w:t xml:space="preserve">) – počet </w:t>
+      </w:r>
+      <w:r>
+        <w:rPr>
+          <w:lang w:val="sk-SK"/>
+        </w:rPr>
+        <w:t xml:space="preserve">prijatých/odoslaných </w:t>
+      </w:r>
+      <w:r>
+        <w:rPr>
+          <w:lang w:val="sk-SK"/>
+        </w:rPr>
+        <w:t>paliet</w:t>
+      </w:r>
+      <w:r>
+        <w:rPr>
+          <w:lang w:val="sk-SK"/>
+        </w:rPr>
+        <w:t xml:space="preserve"> </w:t>
+      </w:r>
+    </w:p>
+    <w:p>
+      <w:pPr>
+        <w:pStyle w:val="Odsekzoznamu"/>
+        <w:numPr>
+          <w:ilvl w:val="0"/>
+          <w:numId w:val="6"/>
+        </w:numPr>
+        <w:rPr>
+          <w:lang w:val="sk-SK"/>
+        </w:rPr>
+      </w:pPr>
+      <w:proofErr w:type="spellStart"/>
+      <w:r>
+        <w:rPr>
+          <w:lang w:val="sk-SK"/>
+        </w:rPr>
+        <w:t>truck_number</w:t>
+      </w:r>
+      <w:proofErr w:type="spellEnd"/>
+      <w:r>
+        <w:rPr>
+          <w:lang w:val="sk-SK"/>
+        </w:rPr>
+        <w:t xml:space="preserve"> (</w:t>
+      </w:r>
+      <w:proofErr w:type="spellStart"/>
+      <w:r>
+        <w:rPr>
+          <w:lang w:val="sk-SK"/>
+        </w:rPr>
+        <w:t>integer</w:t>
+      </w:r>
+      <w:proofErr w:type="spellEnd"/>
+      <w:r>
+        <w:rPr>
+          <w:lang w:val="sk-SK"/>
+        </w:rPr>
+        <w:t>) – číslo točky</w:t>
+      </w:r>
     </w:p>
     <w:p>
       <w:pPr>
@@ -1860,6 +3708,35 @@
           <w:lang w:val="sk-SK"/>
         </w:rPr>
       </w:pPr>
+      <w:r>
+        <w:rPr>
+          <w:lang w:val="sk-SK"/>
+        </w:rPr>
+        <w:t xml:space="preserve">Návrh používateľského rozhrania sme vytvorili v aplikácií </w:t>
+      </w:r>
+      <w:proofErr w:type="spellStart"/>
+      <w:r>
+        <w:rPr>
+          <w:lang w:val="sk-SK"/>
+        </w:rPr>
+        <w:t>Moqups</w:t>
+      </w:r>
+      <w:proofErr w:type="spellEnd"/>
+      <w:r>
+        <w:rPr>
+          <w:lang w:val="sk-SK"/>
+        </w:rPr>
+        <w:t xml:space="preserve">: </w:t>
+      </w:r>
+      <w:hyperlink r:id="rId7" w:history="1">
+        <w:r>
+          <w:rPr>
+            <w:rStyle w:val="Hypertextovprepojenie"/>
+            <w:lang w:val="sk-SK"/>
+          </w:rPr>
+          <w:t>návrh UI</w:t>
+        </w:r>
+      </w:hyperlink>
     </w:p>
     <w:p>
       <w:pPr>
@@ -1931,6 +3808,13 @@
         </w:rPr>
         <w:t xml:space="preserve"> diagram</w:t>
       </w:r>
+    </w:p>
+    <w:p>
+      <w:pPr>
+        <w:rPr>
+          <w:lang w:val="sk-SK"/>
+        </w:rPr>
+      </w:pPr>
     </w:p>
     <w:p>
       <w:pPr>
@@ -2085,6 +3969,232 @@
 <file path=word/numbering.xml><?xml version="1.0" encoding="utf-8"?>
 <w:numbering xmlns:wpc="http://schemas.microsoft.com/office/word/2010/wordprocessingCanvas" xmlns:cx="http://schemas.microsoft.com/office/drawing/2014/chartex" xmlns:mc="http://schemas.openxmlformats.org/markup-compatibility/2006" xmlns:o="urn:schemas-microsoft-com:office:office" xmlns:r="http://schemas.openxmlformats.org/officeDocument/2006/relationships" xmlns:m="http://schemas.openxmlformats.org/officeDocument/2006/math" xmlns:v="urn:schemas-microsoft-com:vml" xmlns:wp14="http://schemas.microsoft.com/office/word/2010/wordprocessingDrawing" xmlns:wp="http://schemas.openxmlformats.org/drawingml/2006/wordprocessingDrawing" xmlns:w10="urn:schemas-microsoft-com:office:word" xmlns:w="http://schemas.openxmlformats.org/wordprocessingml/2006/main" xmlns:w14="http://schemas.microsoft.com/office/word/2010/wordml" xmlns:w15="http://schemas.microsoft.com/office/word/2012/wordml" xmlns:w16se="http://schemas.microsoft.com/office/word/2015/wordml/symex" xmlns:wpg="http://schemas.microsoft.com/office/word/2010/wordprocessingGroup" xmlns:wpi="http://schemas.microsoft.com/office/word/2010/wordprocessingInk" xmlns:wne="http://schemas.microsoft.com/office/word/2006/wordml" xmlns:wps="http://schemas.microsoft.com/office/word/2010/wordprocessingShape" mc:Ignorable="w14 w15 w16se wp14">
   <w:abstractNum w:abstractNumId="0" w15:restartNumberingAfterBreak="0">
+    <w:nsid w:val="020A599B"/>
+    <w:multiLevelType w:val="hybridMultilevel"/>
+    <w:tmpl w:val="B5088F0C"/>
+    <w:lvl w:ilvl="0" w:tplc="08090001">
+      <w:start w:val="1"/>
+      <w:numFmt w:val="bullet"/>
+      <w:lvlText w:val=""/>
+      <w:lvlJc w:val="left"/>
+      <w:pPr>
+        <w:ind w:left="720" w:hanging="360"/>
+      </w:pPr>
+      <w:rPr>
+        <w:rFonts w:ascii="Symbol" w:hAnsi="Symbol" w:hint="default"/>
+      </w:rPr>
+    </w:lvl>
+    <w:lvl w:ilvl="1" w:tplc="08090003" w:tentative="1">
+      <w:start w:val="1"/>
+      <w:numFmt w:val="bullet"/>
+      <w:lvlText w:val="o"/>
+      <w:lvlJc w:val="left"/>
+      <w:pPr>
+        <w:ind w:left="1440" w:hanging="360"/>
+      </w:pPr>
+      <w:rPr>
+        <w:rFonts w:ascii="Courier New" w:hAnsi="Courier New" w:cs="Courier New" w:hint="default"/>
+      </w:rPr>
+    </w:lvl>
+    <w:lvl w:ilvl="2" w:tplc="08090005" w:tentative="1">
+      <w:start w:val="1"/>
+      <w:numFmt w:val="bullet"/>
+      <w:lvlText w:val=""/>
+      <w:lvlJc w:val="left"/>
+      <w:pPr>
+        <w:ind w:left="2160" w:hanging="360"/>
+      </w:pPr>
+      <w:rPr>
+        <w:rFonts w:ascii="Wingdings" w:hAnsi="Wingdings" w:hint="default"/>
+      </w:rPr>
+    </w:lvl>
+    <w:lvl w:ilvl="3" w:tplc="08090001" w:tentative="1">
+      <w:start w:val="1"/>
+      <w:numFmt w:val="bullet"/>
+      <w:lvlText w:val=""/>
+      <w:lvlJc w:val="left"/>
+      <w:pPr>
+        <w:ind w:left="2880" w:hanging="360"/>
+      </w:pPr>
+      <w:rPr>
+        <w:rFonts w:ascii="Symbol" w:hAnsi="Symbol" w:hint="default"/>
+      </w:rPr>
+    </w:lvl>
+    <w:lvl w:ilvl="4" w:tplc="08090003" w:tentative="1">
+      <w:start w:val="1"/>
+      <w:numFmt w:val="bullet"/>
+      <w:lvlText w:val="o"/>
+      <w:lvlJc w:val="left"/>
+      <w:pPr>
+        <w:ind w:left="3600" w:hanging="360"/>
+      </w:pPr>
+      <w:rPr>
+        <w:rFonts w:ascii="Courier New" w:hAnsi="Courier New" w:cs="Courier New" w:hint="default"/>
+      </w:rPr>
+    </w:lvl>
+    <w:lvl w:ilvl="5" w:tplc="08090005" w:tentative="1">
+      <w:start w:val="1"/>
+      <w:numFmt w:val="bullet"/>
+      <w:lvlText w:val=""/>
+      <w:lvlJc w:val="left"/>
+      <w:pPr>
+        <w:ind w:left="4320" w:hanging="360"/>
+      </w:pPr>
+      <w:rPr>
+        <w:rFonts w:ascii="Wingdings" w:hAnsi="Wingdings" w:hint="default"/>
+      </w:rPr>
+    </w:lvl>
+    <w:lvl w:ilvl="6" w:tplc="08090001" w:tentative="1">
+      <w:start w:val="1"/>
+      <w:numFmt w:val="bullet"/>
+      <w:lvlText w:val=""/>
+      <w:lvlJc w:val="left"/>
+      <w:pPr>
+        <w:ind w:left="5040" w:hanging="360"/>
+      </w:pPr>
+      <w:rPr>
+        <w:rFonts w:ascii="Symbol" w:hAnsi="Symbol" w:hint="default"/>
+      </w:rPr>
+    </w:lvl>
+    <w:lvl w:ilvl="7" w:tplc="08090003" w:tentative="1">
+      <w:start w:val="1"/>
+      <w:numFmt w:val="bullet"/>
+      <w:lvlText w:val="o"/>
+      <w:lvlJc w:val="left"/>
+      <w:pPr>
+        <w:ind w:left="5760" w:hanging="360"/>
+      </w:pPr>
+      <w:rPr>
+        <w:rFonts w:ascii="Courier New" w:hAnsi="Courier New" w:cs="Courier New" w:hint="default"/>
+      </w:rPr>
+    </w:lvl>
+    <w:lvl w:ilvl="8" w:tplc="08090005" w:tentative="1">
+      <w:start w:val="1"/>
+      <w:numFmt w:val="bullet"/>
+      <w:lvlText w:val=""/>
+      <w:lvlJc w:val="left"/>
+      <w:pPr>
+        <w:ind w:left="6480" w:hanging="360"/>
+      </w:pPr>
+      <w:rPr>
+        <w:rFonts w:ascii="Wingdings" w:hAnsi="Wingdings" w:hint="default"/>
+      </w:rPr>
+    </w:lvl>
+  </w:abstractNum>
+  <w:abstractNum w:abstractNumId="1" w15:restartNumberingAfterBreak="0">
+    <w:nsid w:val="10F94B20"/>
+    <w:multiLevelType w:val="hybridMultilevel"/>
+    <w:tmpl w:val="95DEE158"/>
+    <w:lvl w:ilvl="0" w:tplc="08090001">
+      <w:start w:val="1"/>
+      <w:numFmt w:val="bullet"/>
+      <w:lvlText w:val=""/>
+      <w:lvlJc w:val="left"/>
+      <w:pPr>
+        <w:ind w:left="720" w:hanging="360"/>
+      </w:pPr>
+      <w:rPr>
+        <w:rFonts w:ascii="Symbol" w:hAnsi="Symbol" w:hint="default"/>
+      </w:rPr>
+    </w:lvl>
+    <w:lvl w:ilvl="1" w:tplc="08090003" w:tentative="1">
+      <w:start w:val="1"/>
+      <w:numFmt w:val="bullet"/>
+      <w:lvlText w:val="o"/>
+      <w:lvlJc w:val="left"/>
+      <w:pPr>
+        <w:ind w:left="1440" w:hanging="360"/>
+      </w:pPr>
+      <w:rPr>
+        <w:rFonts w:ascii="Courier New" w:hAnsi="Courier New" w:cs="Courier New" w:hint="default"/>
+      </w:rPr>
+    </w:lvl>
+    <w:lvl w:ilvl="2" w:tplc="08090005" w:tentative="1">
+      <w:start w:val="1"/>
+      <w:numFmt w:val="bullet"/>
+      <w:lvlText w:val=""/>
+      <w:lvlJc w:val="left"/>
+      <w:pPr>
+        <w:ind w:left="2160" w:hanging="360"/>
+      </w:pPr>
+      <w:rPr>
+        <w:rFonts w:ascii="Wingdings" w:hAnsi="Wingdings" w:hint="default"/>
+      </w:rPr>
+    </w:lvl>
+    <w:lvl w:ilvl="3" w:tplc="08090001" w:tentative="1">
+      <w:start w:val="1"/>
+      <w:numFmt w:val="bullet"/>
+      <w:lvlText w:val=""/>
+      <w:lvlJc w:val="left"/>
+      <w:pPr>
+        <w:ind w:left="2880" w:hanging="360"/>
+      </w:pPr>
+      <w:rPr>
+        <w:rFonts w:ascii="Symbol" w:hAnsi="Symbol" w:hint="default"/>
+      </w:rPr>
+    </w:lvl>
+    <w:lvl w:ilvl="4" w:tplc="08090003" w:tentative="1">
+      <w:start w:val="1"/>
+      <w:numFmt w:val="bullet"/>
+      <w:lvlText w:val="o"/>
+      <w:lvlJc w:val="left"/>
+      <w:pPr>
+        <w:ind w:left="3600" w:hanging="360"/>
+      </w:pPr>
+      <w:rPr>
+        <w:rFonts w:ascii="Courier New" w:hAnsi="Courier New" w:cs="Courier New" w:hint="default"/>
+      </w:rPr>
+    </w:lvl>
+    <w:lvl w:ilvl="5" w:tplc="08090005" w:tentative="1">
+      <w:start w:val="1"/>
+      <w:numFmt w:val="bullet"/>
+      <w:lvlText w:val=""/>
+      <w:lvlJc w:val="left"/>
+      <w:pPr>
+        <w:ind w:left="4320" w:hanging="360"/>
+      </w:pPr>
+      <w:rPr>
+        <w:rFonts w:ascii="Wingdings" w:hAnsi="Wingdings" w:hint="default"/>
+      </w:rPr>
+    </w:lvl>
+    <w:lvl w:ilvl="6" w:tplc="08090001" w:tentative="1">
+      <w:start w:val="1"/>
+      <w:numFmt w:val="bullet"/>
+      <w:lvlText w:val=""/>
+      <w:lvlJc w:val="left"/>
+      <w:pPr>
+        <w:ind w:left="5040" w:hanging="360"/>
+      </w:pPr>
+      <w:rPr>
+        <w:rFonts w:ascii="Symbol" w:hAnsi="Symbol" w:hint="default"/>
+      </w:rPr>
+    </w:lvl>
+    <w:lvl w:ilvl="7" w:tplc="08090003" w:tentative="1">
+      <w:start w:val="1"/>
+      <w:numFmt w:val="bullet"/>
+      <w:lvlText w:val="o"/>
+      <w:lvlJc w:val="left"/>
+      <w:pPr>
+        <w:ind w:left="5760" w:hanging="360"/>
+      </w:pPr>
+      <w:rPr>
+        <w:rFonts w:ascii="Courier New" w:hAnsi="Courier New" w:cs="Courier New" w:hint="default"/>
+      </w:rPr>
+    </w:lvl>
+    <w:lvl w:ilvl="8" w:tplc="08090005" w:tentative="1">
+      <w:start w:val="1"/>
+      <w:numFmt w:val="bullet"/>
+      <w:lvlText w:val=""/>
+      <w:lvlJc w:val="left"/>
+      <w:pPr>
+        <w:ind w:left="6480" w:hanging="360"/>
+      </w:pPr>
+      <w:rPr>
+        <w:rFonts w:ascii="Wingdings" w:hAnsi="Wingdings" w:hint="default"/>
+      </w:rPr>
+    </w:lvl>
+  </w:abstractNum>
+  <w:abstractNum w:abstractNumId="2" w15:restartNumberingAfterBreak="0">
     <w:nsid w:val="17973898"/>
     <w:multiLevelType w:val="hybridMultilevel"/>
     <w:tmpl w:val="A9D4A77E"/>
@@ -2197,7 +4307,120 @@
       </w:rPr>
     </w:lvl>
   </w:abstractNum>
-  <w:abstractNum w:abstractNumId="1" w15:restartNumberingAfterBreak="0">
+  <w:abstractNum w:abstractNumId="3" w15:restartNumberingAfterBreak="0">
+    <w:nsid w:val="37F73309"/>
+    <w:multiLevelType w:val="hybridMultilevel"/>
+    <w:tmpl w:val="3C608A22"/>
+    <w:lvl w:ilvl="0" w:tplc="08090001">
+      <w:start w:val="1"/>
+      <w:numFmt w:val="bullet"/>
+      <w:lvlText w:val=""/>
+      <w:lvlJc w:val="left"/>
+      <w:pPr>
+        <w:ind w:left="720" w:hanging="360"/>
+      </w:pPr>
+      <w:rPr>
+        <w:rFonts w:ascii="Symbol" w:hAnsi="Symbol" w:hint="default"/>
+      </w:rPr>
+    </w:lvl>
+    <w:lvl w:ilvl="1" w:tplc="08090003" w:tentative="1">
+      <w:start w:val="1"/>
+      <w:numFmt w:val="bullet"/>
+      <w:lvlText w:val="o"/>
+      <w:lvlJc w:val="left"/>
+      <w:pPr>
+        <w:ind w:left="1440" w:hanging="360"/>
+      </w:pPr>
+      <w:rPr>
+        <w:rFonts w:ascii="Courier New" w:hAnsi="Courier New" w:cs="Courier New" w:hint="default"/>
+      </w:rPr>
+    </w:lvl>
+    <w:lvl w:ilvl="2" w:tplc="08090005" w:tentative="1">
+      <w:start w:val="1"/>
+      <w:numFmt w:val="bullet"/>
+      <w:lvlText w:val=""/>
+      <w:lvlJc w:val="left"/>
+      <w:pPr>
+        <w:ind w:left="2160" w:hanging="360"/>
+      </w:pPr>
+      <w:rPr>
+        <w:rFonts w:ascii="Wingdings" w:hAnsi="Wingdings" w:hint="default"/>
+      </w:rPr>
+    </w:lvl>
+    <w:lvl w:ilvl="3" w:tplc="08090001" w:tentative="1">
+      <w:start w:val="1"/>
+      <w:numFmt w:val="bullet"/>
+      <w:lvlText w:val=""/>
+      <w:lvlJc w:val="left"/>
+      <w:pPr>
+        <w:ind w:left="2880" w:hanging="360"/>
+      </w:pPr>
+      <w:rPr>
+        <w:rFonts w:ascii="Symbol" w:hAnsi="Symbol" w:hint="default"/>
+      </w:rPr>
+    </w:lvl>
+    <w:lvl w:ilvl="4" w:tplc="08090003" w:tentative="1">
+      <w:start w:val="1"/>
+      <w:numFmt w:val="bullet"/>
+      <w:lvlText w:val="o"/>
+      <w:lvlJc w:val="left"/>
+      <w:pPr>
+        <w:ind w:left="3600" w:hanging="360"/>
+      </w:pPr>
+      <w:rPr>
+        <w:rFonts w:ascii="Courier New" w:hAnsi="Courier New" w:cs="Courier New" w:hint="default"/>
+      </w:rPr>
+    </w:lvl>
+    <w:lvl w:ilvl="5" w:tplc="08090005" w:tentative="1">
+      <w:start w:val="1"/>
+      <w:numFmt w:val="bullet"/>
+      <w:lvlText w:val=""/>
+      <w:lvlJc w:val="left"/>
+      <w:pPr>
+        <w:ind w:left="4320" w:hanging="360"/>
+      </w:pPr>
+      <w:rPr>
+        <w:rFonts w:ascii="Wingdings" w:hAnsi="Wingdings" w:hint="default"/>
+      </w:rPr>
+    </w:lvl>
+    <w:lvl w:ilvl="6" w:tplc="08090001" w:tentative="1">
+      <w:start w:val="1"/>
+      <w:numFmt w:val="bullet"/>
+      <w:lvlText w:val=""/>
+      <w:lvlJc w:val="left"/>
+      <w:pPr>
+        <w:ind w:left="5040" w:hanging="360"/>
+      </w:pPr>
+      <w:rPr>
+        <w:rFonts w:ascii="Symbol" w:hAnsi="Symbol" w:hint="default"/>
+      </w:rPr>
+    </w:lvl>
+    <w:lvl w:ilvl="7" w:tplc="08090003" w:tentative="1">
+      <w:start w:val="1"/>
+      <w:numFmt w:val="bullet"/>
+      <w:lvlText w:val="o"/>
+      <w:lvlJc w:val="left"/>
+      <w:pPr>
+        <w:ind w:left="5760" w:hanging="360"/>
+      </w:pPr>
+      <w:rPr>
+        <w:rFonts w:ascii="Courier New" w:hAnsi="Courier New" w:cs="Courier New" w:hint="default"/>
+      </w:rPr>
+    </w:lvl>
+    <w:lvl w:ilvl="8" w:tplc="08090005" w:tentative="1">
+      <w:start w:val="1"/>
+      <w:numFmt w:val="bullet"/>
+      <w:lvlText w:val=""/>
+      <w:lvlJc w:val="left"/>
+      <w:pPr>
+        <w:ind w:left="6480" w:hanging="360"/>
+      </w:pPr>
+      <w:rPr>
+        <w:rFonts w:ascii="Wingdings" w:hAnsi="Wingdings" w:hint="default"/>
+      </w:rPr>
+    </w:lvl>
+  </w:abstractNum>
+  <w:abstractNum w:abstractNumId="4" w15:restartNumberingAfterBreak="0">
     <w:nsid w:val="40A24D8F"/>
     <w:multiLevelType w:val="hybridMultilevel"/>
     <w:tmpl w:val="7DE42B86"/>
@@ -2310,7 +4533,120 @@
       </w:rPr>
     </w:lvl>
   </w:abstractNum>
-  <w:abstractNum w:abstractNumId="2" w15:restartNumberingAfterBreak="0">
+  <w:abstractNum w:abstractNumId="5" w15:restartNumberingAfterBreak="0">
+    <w:nsid w:val="43222130"/>
+    <w:multiLevelType w:val="hybridMultilevel"/>
+    <w:tmpl w:val="91A8437E"/>
+    <w:lvl w:ilvl="0" w:tplc="08090001">
+      <w:start w:val="1"/>
+      <w:numFmt w:val="bullet"/>
+      <w:lvlText w:val=""/>
+      <w:lvlJc w:val="left"/>
+      <w:pPr>
+        <w:ind w:left="720" w:hanging="360"/>
+      </w:pPr>
+      <w:rPr>
+        <w:rFonts w:ascii="Symbol" w:hAnsi="Symbol" w:hint="default"/>
+      </w:rPr>
+    </w:lvl>
+    <w:lvl w:ilvl="1" w:tplc="08090003" w:tentative="1">
+      <w:start w:val="1"/>
+      <w:numFmt w:val="bullet"/>
+      <w:lvlText w:val="o"/>
+      <w:lvlJc w:val="left"/>
+      <w:pPr>
+        <w:ind w:left="1440" w:hanging="360"/>
+      </w:pPr>
+      <w:rPr>
+        <w:rFonts w:ascii="Courier New" w:hAnsi="Courier New" w:cs="Courier New" w:hint="default"/>
+      </w:rPr>
+    </w:lvl>
+    <w:lvl w:ilvl="2" w:tplc="08090005" w:tentative="1">
+      <w:start w:val="1"/>
+      <w:numFmt w:val="bullet"/>
+      <w:lvlText w:val=""/>
+      <w:lvlJc w:val="left"/>
+      <w:pPr>
+        <w:ind w:left="2160" w:hanging="360"/>
+      </w:pPr>
+      <w:rPr>
+        <w:rFonts w:ascii="Wingdings" w:hAnsi="Wingdings" w:hint="default"/>
+      </w:rPr>
+    </w:lvl>
+    <w:lvl w:ilvl="3" w:tplc="08090001" w:tentative="1">
+      <w:start w:val="1"/>
+      <w:numFmt w:val="bullet"/>
+      <w:lvlText w:val=""/>
+      <w:lvlJc w:val="left"/>
+      <w:pPr>
+        <w:ind w:left="2880" w:hanging="360"/>
+      </w:pPr>
+      <w:rPr>
+        <w:rFonts w:ascii="Symbol" w:hAnsi="Symbol" w:hint="default"/>
+      </w:rPr>
+    </w:lvl>
+    <w:lvl w:ilvl="4" w:tplc="08090003" w:tentative="1">
+      <w:start w:val="1"/>
+      <w:numFmt w:val="bullet"/>
+      <w:lvlText w:val="o"/>
+      <w:lvlJc w:val="left"/>
+      <w:pPr>
+        <w:ind w:left="3600" w:hanging="360"/>
+      </w:pPr>
+      <w:rPr>
+        <w:rFonts w:ascii="Courier New" w:hAnsi="Courier New" w:cs="Courier New" w:hint="default"/>
+      </w:rPr>
+    </w:lvl>
+    <w:lvl w:ilvl="5" w:tplc="08090005" w:tentative="1">
+      <w:start w:val="1"/>
+      <w:numFmt w:val="bullet"/>
+      <w:lvlText w:val=""/>
+      <w:lvlJc w:val="left"/>
+      <w:pPr>
+        <w:ind w:left="4320" w:hanging="360"/>
+      </w:pPr>
+      <w:rPr>
+        <w:rFonts w:ascii="Wingdings" w:hAnsi="Wingdings" w:hint="default"/>
+      </w:rPr>
+    </w:lvl>
+    <w:lvl w:ilvl="6" w:tplc="08090001" w:tentative="1">
+      <w:start w:val="1"/>
+      <w:numFmt w:val="bullet"/>
+      <w:lvlText w:val=""/>
+      <w:lvlJc w:val="left"/>
+      <w:pPr>
+        <w:ind w:left="5040" w:hanging="360"/>
+      </w:pPr>
+      <w:rPr>
+        <w:rFonts w:ascii="Symbol" w:hAnsi="Symbol" w:hint="default"/>
+      </w:rPr>
+    </w:lvl>
+    <w:lvl w:ilvl="7" w:tplc="08090003" w:tentative="1">
+      <w:start w:val="1"/>
+      <w:numFmt w:val="bullet"/>
+      <w:lvlText w:val="o"/>
+      <w:lvlJc w:val="left"/>
+      <w:pPr>
+        <w:ind w:left="5760" w:hanging="360"/>
+      </w:pPr>
+      <w:rPr>
+        <w:rFonts w:ascii="Courier New" w:hAnsi="Courier New" w:cs="Courier New" w:hint="default"/>
+      </w:rPr>
+    </w:lvl>
+    <w:lvl w:ilvl="8" w:tplc="08090005" w:tentative="1">
+      <w:start w:val="1"/>
+      <w:numFmt w:val="bullet"/>
+      <w:lvlText w:val=""/>
+      <w:lvlJc w:val="left"/>
+      <w:pPr>
+        <w:ind w:left="6480" w:hanging="360"/>
+      </w:pPr>
+      <w:rPr>
+        <w:rFonts w:ascii="Wingdings" w:hAnsi="Wingdings" w:hint="default"/>
+      </w:rPr>
+    </w:lvl>
+  </w:abstractNum>
+  <w:abstractNum w:abstractNumId="6" w15:restartNumberingAfterBreak="0">
     <w:nsid w:val="45260235"/>
     <w:multiLevelType w:val="hybridMultilevel"/>
     <w:tmpl w:val="B3CE84EE"/>
@@ -2423,7 +4759,7 @@
       </w:rPr>
     </w:lvl>
   </w:abstractNum>
-  <w:abstractNum w:abstractNumId="3" w15:restartNumberingAfterBreak="0">
+  <w:abstractNum w:abstractNumId="7" w15:restartNumberingAfterBreak="0">
     <w:nsid w:val="479F5C7C"/>
     <w:multiLevelType w:val="multilevel"/>
     <w:tmpl w:val="0809001F"/>
@@ -2509,7 +4845,7 @@
       </w:pPr>
     </w:lvl>
   </w:abstractNum>
-  <w:abstractNum w:abstractNumId="4" w15:restartNumberingAfterBreak="0">
+  <w:abstractNum w:abstractNumId="8" w15:restartNumberingAfterBreak="0">
     <w:nsid w:val="64C80AA7"/>
     <w:multiLevelType w:val="multilevel"/>
     <w:tmpl w:val="0809001F"/>
@@ -2595,7 +4931,7 @@
       </w:pPr>
     </w:lvl>
   </w:abstractNum>
-  <w:abstractNum w:abstractNumId="5" w15:restartNumberingAfterBreak="0">
+  <w:abstractNum w:abstractNumId="9" w15:restartNumberingAfterBreak="0">
     <w:nsid w:val="7F3F7757"/>
     <w:multiLevelType w:val="hybridMultilevel"/>
     <w:tmpl w:val="0FC6A034"/>
@@ -2709,22 +5045,34 @@
     </w:lvl>
   </w:abstractNum>
   <w:num w:numId="1">
+    <w:abstractNumId w:val="7"/>
+  </w:num>
+  <w:num w:numId="2">
+    <w:abstractNumId w:val="8"/>
+  </w:num>
+  <w:num w:numId="3">
+    <w:abstractNumId w:val="2"/>
+  </w:num>
+  <w:num w:numId="4">
+    <w:abstractNumId w:val="4"/>
+  </w:num>
+  <w:num w:numId="5">
+    <w:abstractNumId w:val="9"/>
+  </w:num>
+  <w:num w:numId="6">
+    <w:abstractNumId w:val="6"/>
+  </w:num>
+  <w:num w:numId="7">
     <w:abstractNumId w:val="3"/>
   </w:num>
-  <w:num w:numId="2">
-    <w:abstractNumId w:val="4"/>
+  <w:num w:numId="8">
+    <w:abstractNumId w:val="5"/>
   </w:num>
-  <w:num w:numId="3">
+  <w:num w:numId="9">
     <w:abstractNumId w:val="0"/>
   </w:num>
-  <w:num w:numId="4">
+  <w:num w:numId="10">
     <w:abstractNumId w:val="1"/>
-  </w:num>
-  <w:num w:numId="5">
-    <w:abstractNumId w:val="5"/>
-  </w:num>
-  <w:num w:numId="6">
-    <w:abstractNumId w:val="2"/>
   </w:num>
 </w:numbering>
 </file>
@@ -3230,6 +5578,29 @@
       <w:szCs w:val="26"/>
     </w:rPr>
   </w:style>
+  <w:style w:type="character" w:styleId="Hypertextovprepojenie">
+    <w:name w:val="Hyperlink"/>
+    <w:basedOn w:val="Predvolenpsmoodseku"/>
+    <w:uiPriority w:val="99"/>
+    <w:unhideWhenUsed/>
+    <w:rsid w:val="002A60F8"/>
+    <w:rPr>
+      <w:color w:val="0563C1" w:themeColor="hyperlink"/>
+      <w:u w:val="single"/>
+    </w:rPr>
+  </w:style>
+  <w:style w:type="character" w:styleId="PouitHypertextovPrepojenie">
+    <w:name w:val="FollowedHyperlink"/>
+    <w:basedOn w:val="Predvolenpsmoodseku"/>
+    <w:uiPriority w:val="99"/>
+    <w:semiHidden/>
+    <w:unhideWhenUsed/>
+    <w:rsid w:val="00B42189"/>
+    <w:rPr>
+      <w:color w:val="954F72" w:themeColor="followedHyperlink"/>
+      <w:u w:val="single"/>
+    </w:rPr>
+  </w:style>
 </w:styles>
 </file>
 

</xml_diff>

<commit_message>
dorobená špecifikácia vonkajších interfejsov
</commit_message>
<xml_diff>
--- a/documents/Navrh.docx
+++ b/documents/Navrh.docx
@@ -437,6 +437,51 @@
         </w:rPr>
         <w:t>.</w:t>
       </w:r>
+      <w:r>
+        <w:rPr>
+          <w:lang w:val="sk-SK"/>
+        </w:rPr>
+        <w:t xml:space="preserve"> </w:t>
+      </w:r>
+      <w:r>
+        <w:rPr>
+          <w:lang w:val="sk-SK"/>
+        </w:rPr>
+        <w:t xml:space="preserve">Súčasné rozloženie skladu je </w:t>
+      </w:r>
+      <w:hyperlink r:id="rId6" w:history="1">
+        <w:proofErr w:type="spellStart"/>
+        <w:r>
+          <w:rPr>
+            <w:rStyle w:val="Hypertextovprepojenie"/>
+            <w:lang w:val="sk-SK"/>
+          </w:rPr>
+          <w:t>warehouse</w:t>
+        </w:r>
+        <w:proofErr w:type="spellEnd"/>
+        <w:r>
+          <w:rPr>
+            <w:rStyle w:val="Hypertextovprepojenie"/>
+            <w:lang w:val="sk-SK"/>
+          </w:rPr>
+          <w:t xml:space="preserve"> </w:t>
+        </w:r>
+        <w:proofErr w:type="spellStart"/>
+        <w:r>
+          <w:rPr>
+            <w:rStyle w:val="Hypertextovprepojenie"/>
+            <w:lang w:val="sk-SK"/>
+          </w:rPr>
+          <w:t>layout</w:t>
+        </w:r>
+        <w:proofErr w:type="spellEnd"/>
+      </w:hyperlink>
+      <w:r>
+        <w:rPr>
+          <w:lang w:val="sk-SK"/>
+        </w:rPr>
+        <w:t>.</w:t>
+      </w:r>
     </w:p>
     <w:p>
       <w:pPr>
@@ -504,6 +549,32 @@
         <w:rPr>
           <w:lang w:val="sk-SK"/>
         </w:rPr>
+        <w:t>(</w:t>
+      </w:r>
+      <w:proofErr w:type="spellStart"/>
+      <w:r>
+        <w:rPr>
+          <w:lang w:val="sk-SK"/>
+        </w:rPr>
+        <w:t>pdf</w:t>
+      </w:r>
+      <w:proofErr w:type="spellEnd"/>
+      <w:r>
+        <w:rPr>
+          <w:lang w:val="sk-SK"/>
+        </w:rPr>
+        <w:t>)</w:t>
+      </w:r>
+      <w:r>
+        <w:rPr>
+          <w:lang w:val="sk-SK"/>
+        </w:rPr>
+        <w:t xml:space="preserve"> </w:t>
+      </w:r>
+      <w:r>
+        <w:rPr>
+          <w:lang w:val="sk-SK"/>
+        </w:rPr>
         <w:t>–</w:t>
       </w:r>
       <w:r>
@@ -512,21 +583,38 @@
         </w:rPr>
         <w:t xml:space="preserve"> </w:t>
       </w:r>
-      <w:proofErr w:type="spellStart"/>
-      <w:r>
-        <w:rPr>
-          <w:color w:val="FF0000"/>
-          <w:lang w:val="sk-SK"/>
-        </w:rPr>
-        <w:t>pdf</w:t>
-      </w:r>
-      <w:proofErr w:type="spellEnd"/>
-      <w:r>
-        <w:rPr>
-          <w:color w:val="FF0000"/>
-          <w:lang w:val="sk-SK"/>
-        </w:rPr>
-        <w:t xml:space="preserve"> formát</w:t>
+      <w:r>
+        <w:rPr>
+          <w:lang w:val="sk-SK"/>
+        </w:rPr>
+        <w:t>obsahuje informácie o sprostredkovateľovi, o zákazníkovi, o</w:t>
+      </w:r>
+      <w:r>
+        <w:rPr>
+          <w:lang w:val="sk-SK"/>
+        </w:rPr>
+        <w:t> faktúre, údaj o počte pozícií v sklade a celkovú sumu vypočítanú podľa počtu rezervovaných miest v sklade za daný interval.</w:t>
+      </w:r>
+      <w:r>
+        <w:rPr>
+          <w:lang w:val="sk-SK"/>
+        </w:rPr>
+        <w:t xml:space="preserve"> Faktúra má formát ako napríklad </w:t>
+      </w:r>
+      <w:hyperlink r:id="rId7" w:history="1">
+        <w:r>
+          <w:rPr>
+            <w:rStyle w:val="Hypertextovprepojenie"/>
+            <w:lang w:val="sk-SK"/>
+          </w:rPr>
+          <w:t>faktúra</w:t>
+        </w:r>
+      </w:hyperlink>
+      <w:r>
+        <w:rPr>
+          <w:lang w:val="sk-SK"/>
+        </w:rPr>
+        <w:t>.</w:t>
       </w:r>
     </w:p>
     <w:p>
@@ -550,6 +638,40 @@
         <w:rPr>
           <w:lang w:val="sk-SK"/>
         </w:rPr>
+        <w:t>(</w:t>
+      </w:r>
+      <w:proofErr w:type="spellStart"/>
+      <w:r>
+        <w:rPr>
+          <w:lang w:val="sk-SK"/>
+        </w:rPr>
+        <w:t>pdf</w:t>
+      </w:r>
+      <w:proofErr w:type="spellEnd"/>
+      <w:r>
+        <w:rPr>
+          <w:lang w:val="sk-SK"/>
+        </w:rPr>
+        <w:t>/</w:t>
+      </w:r>
+      <w:proofErr w:type="spellStart"/>
+      <w:r>
+        <w:rPr>
+          <w:lang w:val="sk-SK"/>
+        </w:rPr>
+        <w:t>xlsx</w:t>
+      </w:r>
+      <w:proofErr w:type="spellEnd"/>
+      <w:r>
+        <w:rPr>
+          <w:lang w:val="sk-SK"/>
+        </w:rPr>
+        <w:t>)</w:t>
+      </w:r>
+      <w:r>
+        <w:rPr>
+          <w:lang w:val="sk-SK"/>
+        </w:rPr>
         <w:t>–</w:t>
       </w:r>
       <w:r>
@@ -616,49 +738,68 @@
         </w:rPr>
         <w:t xml:space="preserve">. </w:t>
       </w:r>
-      <w:r>
-        <w:rPr>
-          <w:lang w:val="sk-SK"/>
-        </w:rPr>
-        <w:t xml:space="preserve"> </w:t>
-      </w:r>
-      <w:r>
-        <w:rPr>
-          <w:lang w:val="sk-SK"/>
-        </w:rPr>
-        <w:t xml:space="preserve">     </w:t>
-      </w:r>
-      <w:proofErr w:type="spellStart"/>
-      <w:r>
-        <w:rPr>
-          <w:color w:val="FF0000"/>
-          <w:lang w:val="sk-SK"/>
-        </w:rPr>
-        <w:t>xlsx</w:t>
-      </w:r>
-      <w:proofErr w:type="spellEnd"/>
-      <w:r>
-        <w:rPr>
-          <w:color w:val="FF0000"/>
+    </w:p>
+    <w:p>
+      <w:pPr>
+        <w:pStyle w:val="Odsekzoznamu"/>
+        <w:ind w:left="1080"/>
+        <w:rPr>
+          <w:lang w:val="sk-SK"/>
+        </w:rPr>
+      </w:pPr>
+      <w:r>
+        <w:rPr>
+          <w:lang w:val="sk-SK"/>
+        </w:rPr>
+        <w:t xml:space="preserve">Dodací list obsahuje teda informácie o sprostredkovateľovi, informácie o odoberateľovi a jednotlivé záznamy o vydaných paletách. Dodací list má formát ako napríklad </w:t>
+      </w:r>
+      <w:hyperlink r:id="rId8" w:history="1">
+        <w:r>
+          <w:rPr>
+            <w:rStyle w:val="Hypertextovprepojenie"/>
+            <w:lang w:val="sk-SK"/>
+          </w:rPr>
+          <w:t xml:space="preserve">dodací list ako </w:t>
+        </w:r>
+        <w:proofErr w:type="spellStart"/>
+        <w:r>
+          <w:rPr>
+            <w:rStyle w:val="Hypertextovprepojenie"/>
+            <w:lang w:val="sk-SK"/>
+          </w:rPr>
+          <w:t>pdf</w:t>
+        </w:r>
+        <w:proofErr w:type="spellEnd"/>
+      </w:hyperlink>
+      <w:r>
+        <w:rPr>
           <w:lang w:val="sk-SK"/>
         </w:rPr>
         <w:t xml:space="preserve">, </w:t>
       </w:r>
-      <w:proofErr w:type="spellStart"/>
-      <w:r>
-        <w:rPr>
-          <w:color w:val="FF0000"/>
-          <w:lang w:val="sk-SK"/>
-        </w:rPr>
-        <w:t>pdf</w:t>
-      </w:r>
-      <w:proofErr w:type="spellEnd"/>
-      <w:r>
-        <w:rPr>
-          <w:color w:val="FF0000"/>
-          <w:lang w:val="sk-SK"/>
-        </w:rPr>
-        <w:t xml:space="preserve"> formát</w:t>
+      <w:hyperlink r:id="rId9" w:history="1">
+        <w:r>
+          <w:rPr>
+            <w:rStyle w:val="Hypertextovprepojenie"/>
+            <w:lang w:val="sk-SK"/>
+          </w:rPr>
+          <w:t xml:space="preserve">dodací list ako </w:t>
+        </w:r>
+        <w:proofErr w:type="spellStart"/>
+        <w:r>
+          <w:rPr>
+            <w:rStyle w:val="Hypertextovprepojenie"/>
+            <w:lang w:val="sk-SK"/>
+          </w:rPr>
+          <w:t>exe</w:t>
+        </w:r>
+        <w:proofErr w:type="spellEnd"/>
+      </w:hyperlink>
+      <w:r>
+        <w:rPr>
+          <w:lang w:val="sk-SK"/>
+        </w:rPr>
+        <w:t>.</w:t>
       </w:r>
     </w:p>
     <w:p>
@@ -688,7 +829,21 @@
         <w:rPr>
           <w:lang w:val="sk-SK"/>
         </w:rPr>
-        <w:t>– zoznam všetkých paliet, ktoré sa nachádzajú na sklade v danom čase.</w:t>
+        <w:t>(</w:t>
+      </w:r>
+      <w:proofErr w:type="spellStart"/>
+      <w:r>
+        <w:rPr>
+          <w:lang w:val="sk-SK"/>
+        </w:rPr>
+        <w:t>xlsx</w:t>
+      </w:r>
+      <w:proofErr w:type="spellEnd"/>
+      <w:r>
+        <w:rPr>
+          <w:lang w:val="sk-SK"/>
+        </w:rPr>
+        <w:t>)</w:t>
       </w:r>
       <w:r>
         <w:rPr>
@@ -700,19 +855,20 @@
         <w:rPr>
           <w:lang w:val="sk-SK"/>
         </w:rPr>
-        <w:t xml:space="preserve">      </w:t>
-      </w:r>
-      <w:bookmarkStart w:id="0" w:name="_GoBack"/>
-      <w:proofErr w:type="spellStart"/>
-      <w:r>
-        <w:rPr>
-          <w:color w:val="FF0000"/>
-          <w:lang w:val="sk-SK"/>
-        </w:rPr>
-        <w:t>xlsx</w:t>
-      </w:r>
-      <w:bookmarkEnd w:id="0"/>
-      <w:proofErr w:type="spellEnd"/>
+        <w:t>– zoznam všetkých paliet</w:t>
+      </w:r>
+      <w:r>
+        <w:rPr>
+          <w:lang w:val="sk-SK"/>
+        </w:rPr>
+        <w:t xml:space="preserve"> a ich obsah</w:t>
+      </w:r>
+      <w:r>
+        <w:rPr>
+          <w:lang w:val="sk-SK"/>
+        </w:rPr>
+        <w:t>, ktoré sa nachádzajú na sklade v danom čase.</w:t>
+      </w:r>
       <w:r>
         <w:rPr>
           <w:lang w:val="sk-SK"/>
@@ -721,24 +877,24 @@
       </w:r>
       <w:r>
         <w:rPr>
-          <w:color w:val="FF0000"/>
-          <w:lang w:val="sk-SK"/>
-        </w:rPr>
-        <w:t>formát</w:t>
-      </w:r>
-      <w:r>
-        <w:rPr>
-          <w:color w:val="FF0000"/>
-          <w:lang w:val="sk-SK"/>
-        </w:rPr>
-        <w:t xml:space="preserve"> súbo</w:t>
-      </w:r>
-      <w:r>
-        <w:rPr>
-          <w:color w:val="FF0000"/>
-          <w:lang w:val="sk-SK"/>
-        </w:rPr>
-        <w:t xml:space="preserve">ru </w:t>
+          <w:lang w:val="sk-SK"/>
+        </w:rPr>
+        <w:t xml:space="preserve">Zoznam obsahuje pozíciu/pozície na ktorých sa nachádza paleta, referenciu, materiál a počet ako môžeme vidieť napríklad </w:t>
+      </w:r>
+      <w:hyperlink r:id="rId10" w:history="1">
+        <w:r>
+          <w:rPr>
+            <w:rStyle w:val="Hypertextovprepojenie"/>
+            <w:lang w:val="sk-SK"/>
+          </w:rPr>
+          <w:t>inventúrny zoznam</w:t>
+        </w:r>
+      </w:hyperlink>
+      <w:r>
+        <w:rPr>
+          <w:lang w:val="sk-SK"/>
+        </w:rPr>
+        <w:t>.</w:t>
       </w:r>
     </w:p>
     <w:p>
@@ -756,7 +912,33 @@
         <w:rPr>
           <w:lang w:val="sk-SK"/>
         </w:rPr>
-        <w:t>Graf – tento graf zobrazuje počet prijatých a odoslaných paliet za zadané obdobie</w:t>
+        <w:t xml:space="preserve">Graf </w:t>
+      </w:r>
+      <w:r>
+        <w:rPr>
+          <w:lang w:val="sk-SK"/>
+        </w:rPr>
+        <w:t>(</w:t>
+      </w:r>
+      <w:proofErr w:type="spellStart"/>
+      <w:r>
+        <w:rPr>
+          <w:lang w:val="sk-SK"/>
+        </w:rPr>
+        <w:t>png</w:t>
+      </w:r>
+      <w:proofErr w:type="spellEnd"/>
+      <w:r>
+        <w:rPr>
+          <w:lang w:val="sk-SK"/>
+        </w:rPr>
+        <w:t xml:space="preserve">) </w:t>
+      </w:r>
+      <w:r>
+        <w:rPr>
+          <w:lang w:val="sk-SK"/>
+        </w:rPr>
+        <w:t>– tento graf zobrazuje počet prijatých a odoslaných paliet za zadané obdobie</w:t>
       </w:r>
       <w:r>
         <w:rPr>
@@ -764,44 +946,32 @@
         </w:rPr>
         <w:t>.</w:t>
       </w:r>
-    </w:p>
-    <w:p>
-      <w:pPr>
-        <w:pStyle w:val="Odsekzoznamu"/>
-        <w:ind w:left="1080"/>
-        <w:rPr>
-          <w:lang w:val="sk-SK"/>
-        </w:rPr>
-      </w:pPr>
-      <w:proofErr w:type="spellStart"/>
-      <w:r>
-        <w:rPr>
-          <w:color w:val="FF0000"/>
-          <w:lang w:val="sk-SK"/>
-        </w:rPr>
-        <w:t>p</w:t>
-      </w:r>
-      <w:r>
-        <w:rPr>
-          <w:color w:val="FF0000"/>
-          <w:lang w:val="sk-SK"/>
-        </w:rPr>
-        <w:t>ng</w:t>
-      </w:r>
-      <w:proofErr w:type="spellEnd"/>
-      <w:r>
-        <w:rPr>
-          <w:color w:val="FF0000"/>
-          <w:lang w:val="sk-SK"/>
-        </w:rPr>
-        <w:t xml:space="preserve"> f</w:t>
-      </w:r>
-      <w:r>
-        <w:rPr>
-          <w:color w:val="FF0000"/>
-          <w:lang w:val="sk-SK"/>
-        </w:rPr>
-        <w:t xml:space="preserve">ormát súboru </w:t>
+      <w:r>
+        <w:rPr>
+          <w:lang w:val="sk-SK"/>
+        </w:rPr>
+        <w:t xml:space="preserve"> Na x-ovej súradnici sa nachádzajú jednotlivé dni a na y-novej počet importovaných/exportovaných paliet v daný </w:t>
+      </w:r>
+      <w:r>
+        <w:rPr>
+          <w:lang w:val="sk-SK"/>
+        </w:rPr>
+        <w:t xml:space="preserve">deň ako môžeme vidieť napríklad v tomto grafe </w:t>
+      </w:r>
+      <w:hyperlink r:id="rId11" w:history="1">
+        <w:r>
+          <w:rPr>
+            <w:rStyle w:val="Hypertextovprepojenie"/>
+            <w:lang w:val="sk-SK"/>
+          </w:rPr>
+          <w:t>graf zobrazujúci počet importovaných a exportovaných paliet</w:t>
+        </w:r>
+      </w:hyperlink>
+      <w:r>
+        <w:rPr>
+          <w:lang w:val="sk-SK"/>
+        </w:rPr>
+        <w:t xml:space="preserve"> </w:t>
       </w:r>
     </w:p>
     <w:p>
@@ -815,83 +985,20 @@
       </w:pPr>
       <w:r>
         <w:rPr>
-          <w:b/>
-          <w:lang w:val="sk-SK"/>
-        </w:rPr>
-        <w:t>2</w:t>
-      </w:r>
-      <w:r>
-        <w:rPr>
-          <w:b/>
-          <w:lang w:val="sk-SK"/>
-        </w:rPr>
-        <w:t>.</w:t>
-      </w:r>
-      <w:r>
-        <w:rPr>
-          <w:b/>
-          <w:lang w:val="sk-SK"/>
-        </w:rPr>
-        <w:t xml:space="preserve">Dátový model </w:t>
-      </w:r>
-      <w:proofErr w:type="spellStart"/>
-      <w:r>
-        <w:rPr>
-          <w:b/>
-          <w:lang w:val="sk-SK"/>
-        </w:rPr>
-        <w:t>perzistentných</w:t>
-      </w:r>
-      <w:proofErr w:type="spellEnd"/>
-      <w:r>
-        <w:rPr>
-          <w:b/>
-          <w:lang w:val="sk-SK"/>
-        </w:rPr>
-        <w:t xml:space="preserve"> údajov</w:t>
-      </w:r>
-    </w:p>
-    <w:p>
-      <w:pPr>
-        <w:rPr>
-          <w:lang w:val="sk-SK"/>
-        </w:rPr>
-      </w:pPr>
-      <w:r>
-        <w:rPr>
-          <w:lang w:val="sk-SK"/>
-        </w:rPr>
-        <w:t>Návrh databázy</w:t>
-      </w:r>
-      <w:r>
-        <w:rPr>
-          <w:lang w:val="sk-SK"/>
-        </w:rPr>
-        <w:t>:</w:t>
-      </w:r>
-    </w:p>
-    <w:p>
-      <w:pPr>
-        <w:rPr>
-          <w:lang w:val="sk-SK"/>
-        </w:rPr>
-      </w:pPr>
-      <w:r>
-        <w:rPr>
           <w:noProof/>
           <w:lang w:eastAsia="en-GB"/>
         </w:rPr>
         <w:drawing>
-          <wp:anchor distT="0" distB="0" distL="114300" distR="114300" simplePos="0" relativeHeight="251658240" behindDoc="1" locked="0" layoutInCell="1" allowOverlap="1" wp14:anchorId="5522DED4" wp14:editId="35CB4C93">
+          <wp:anchor distT="0" distB="0" distL="114300" distR="114300" simplePos="0" relativeHeight="251658240" behindDoc="1" locked="0" layoutInCell="1" allowOverlap="1" wp14:anchorId="56481FAF" wp14:editId="27F46F97">
             <wp:simplePos x="0" y="0"/>
             <wp:positionH relativeFrom="margin">
               <wp:align>right</wp:align>
             </wp:positionH>
             <wp:positionV relativeFrom="paragraph">
-              <wp:posOffset>199516</wp:posOffset>
+              <wp:posOffset>348634</wp:posOffset>
             </wp:positionV>
-            <wp:extent cx="5760720" cy="5095875"/>
-            <wp:effectExtent l="0" t="0" r="0" b="9525"/>
+            <wp:extent cx="5423026" cy="4797154"/>
+            <wp:effectExtent l="0" t="0" r="6350" b="3810"/>
             <wp:wrapNone/>
             <wp:docPr id="1" name="Obrázok 1"/>
             <wp:cNvGraphicFramePr>
@@ -905,7 +1012,7 @@
                     <pic:cNvPicPr/>
                   </pic:nvPicPr>
                   <pic:blipFill>
-                    <a:blip r:embed="rId6" cstate="print">
+                    <a:blip r:embed="rId12" cstate="print">
                       <a:extLst>
                         <a:ext uri="{28A0092B-C50C-407E-A947-70E740481C1C}">
                           <a14:useLocalDpi xmlns:a14="http://schemas.microsoft.com/office/drawing/2010/main" val="0"/>
@@ -919,7 +1026,7 @@
                   <pic:spPr>
                     <a:xfrm>
                       <a:off x="0" y="0"/>
-                      <a:ext cx="5760720" cy="5095875"/>
+                      <a:ext cx="5423026" cy="4797154"/>
                     </a:xfrm>
                     <a:prstGeom prst="rect">
                       <a:avLst/>
@@ -937,34 +1044,59 @@
           </wp:anchor>
         </w:drawing>
       </w:r>
-    </w:p>
-    <w:p>
-      <w:pPr>
-        <w:rPr>
-          <w:lang w:val="sk-SK"/>
-        </w:rPr>
-      </w:pPr>
-    </w:p>
-    <w:p>
-      <w:pPr>
-        <w:rPr>
-          <w:lang w:val="sk-SK"/>
-        </w:rPr>
-      </w:pPr>
-    </w:p>
-    <w:p>
-      <w:pPr>
-        <w:rPr>
-          <w:lang w:val="sk-SK"/>
-        </w:rPr>
-      </w:pPr>
-    </w:p>
-    <w:p>
-      <w:pPr>
-        <w:rPr>
-          <w:lang w:val="sk-SK"/>
-        </w:rPr>
-      </w:pPr>
+      <w:r>
+        <w:rPr>
+          <w:b/>
+          <w:lang w:val="sk-SK"/>
+        </w:rPr>
+        <w:t>2</w:t>
+      </w:r>
+      <w:r>
+        <w:rPr>
+          <w:b/>
+          <w:lang w:val="sk-SK"/>
+        </w:rPr>
+        <w:t>.</w:t>
+      </w:r>
+      <w:r>
+        <w:rPr>
+          <w:b/>
+          <w:lang w:val="sk-SK"/>
+        </w:rPr>
+        <w:t xml:space="preserve">Dátový model </w:t>
+      </w:r>
+      <w:proofErr w:type="spellStart"/>
+      <w:r>
+        <w:rPr>
+          <w:b/>
+          <w:lang w:val="sk-SK"/>
+        </w:rPr>
+        <w:t>perzistentných</w:t>
+      </w:r>
+      <w:proofErr w:type="spellEnd"/>
+      <w:r>
+        <w:rPr>
+          <w:b/>
+          <w:lang w:val="sk-SK"/>
+        </w:rPr>
+        <w:t xml:space="preserve"> údajov</w:t>
+      </w:r>
+    </w:p>
+    <w:p>
+      <w:pPr>
+        <w:ind w:left="3600" w:firstLine="720"/>
+        <w:rPr>
+          <w:b/>
+          <w:lang w:val="sk-SK"/>
+        </w:rPr>
+      </w:pPr>
+      <w:r>
+        <w:rPr>
+          <w:b/>
+          <w:lang w:val="sk-SK"/>
+        </w:rPr>
+        <w:t>Návrh databázy</w:t>
+      </w:r>
     </w:p>
     <w:p>
       <w:pPr>
@@ -1420,13 +1552,7 @@
         <w:rPr>
           <w:lang w:val="sk-SK"/>
         </w:rPr>
-        <w:t xml:space="preserve">– </w:t>
-      </w:r>
-      <w:r>
-        <w:rPr>
-          <w:lang w:val="sk-SK"/>
-        </w:rPr>
-        <w:t>primárny kľúč,</w:t>
+        <w:t>– primárny kľúč,</w:t>
       </w:r>
       <w:r>
         <w:rPr>
@@ -2119,25 +2245,13 @@
         <w:rPr>
           <w:lang w:val="en-US"/>
         </w:rPr>
-        <w:t xml:space="preserve">name () </w:t>
-      </w:r>
-      <w:r>
-        <w:rPr>
-          <w:lang w:val="en-US"/>
-        </w:rPr>
-        <w:t xml:space="preserve">- </w:t>
-      </w:r>
-      <w:r>
-        <w:rPr>
-          <w:lang w:val="sk-SK"/>
-        </w:rPr>
-        <w:t>primárny kľúč,</w:t>
-      </w:r>
-      <w:r>
-        <w:rPr>
-          <w:lang w:val="sk-SK"/>
-        </w:rPr>
-        <w:t xml:space="preserve"> názov pozície</w:t>
+        <w:t xml:space="preserve">name () - </w:t>
+      </w:r>
+      <w:r>
+        <w:rPr>
+          <w:lang w:val="sk-SK"/>
+        </w:rPr>
+        <w:t>primárny kľúč, názov pozície</w:t>
       </w:r>
     </w:p>
     <w:p>
@@ -2526,6 +2640,14 @@
         </w:rPr>
         <w:t xml:space="preserve"> </w:t>
       </w:r>
+      <w:r>
+        <w:rPr>
+          <w:lang w:val="sk-SK"/>
+        </w:rPr>
+        <w:t>či sa jedná o používateľa Gefco</w:t>
+      </w:r>
+      <w:bookmarkStart w:id="0" w:name="_GoBack"/>
+      <w:bookmarkEnd w:id="0"/>
     </w:p>
     <w:p>
       <w:pPr>
@@ -2644,13 +2766,7 @@
         <w:rPr>
           <w:lang w:val="sk-SK"/>
         </w:rPr>
-        <w:t xml:space="preserve">) - </w:t>
-      </w:r>
-      <w:r>
-        <w:rPr>
-          <w:lang w:val="sk-SK"/>
-        </w:rPr>
-        <w:t xml:space="preserve">cudzí kľúč do tabuľky </w:t>
+        <w:t xml:space="preserve">) - cudzí kľúč do tabuľky </w:t>
       </w:r>
       <w:proofErr w:type="spellStart"/>
       <w:r>
@@ -2696,70 +2812,64 @@
         <w:rPr>
           <w:lang w:val="sk-SK"/>
         </w:rPr>
+        <w:t>id_position</w:t>
+      </w:r>
+      <w:proofErr w:type="spellEnd"/>
+      <w:r>
+        <w:rPr>
+          <w:lang w:val="sk-SK"/>
+        </w:rPr>
+        <w:t xml:space="preserve"> (</w:t>
+      </w:r>
+      <w:proofErr w:type="spellStart"/>
+      <w:r>
+        <w:rPr>
+          <w:lang w:val="sk-SK"/>
+        </w:rPr>
+        <w:t>integer</w:t>
+      </w:r>
+      <w:proofErr w:type="spellEnd"/>
+      <w:r>
+        <w:rPr>
+          <w:lang w:val="sk-SK"/>
+        </w:rPr>
+        <w:t xml:space="preserve">) - cudzí kľúč do tabuľky </w:t>
+      </w:r>
+      <w:proofErr w:type="spellStart"/>
+      <w:r>
+        <w:rPr>
+          <w:b/>
+          <w:lang w:val="sk-SK"/>
+        </w:rPr>
+        <w:t>position</w:t>
+      </w:r>
+      <w:proofErr w:type="spellEnd"/>
+      <w:r>
+        <w:rPr>
+          <w:lang w:val="sk-SK"/>
+        </w:rPr>
+        <w:t xml:space="preserve"> označujúci </w:t>
+      </w:r>
+      <w:r>
+        <w:rPr>
+          <w:lang w:val="sk-SK"/>
+        </w:rPr>
+        <w:t>pozíciu, na ktorej je uložená paleta</w:t>
+      </w:r>
+    </w:p>
+    <w:p>
+      <w:pPr>
+        <w:rPr>
+          <w:lang w:val="sk-SK"/>
+        </w:rPr>
+      </w:pPr>
+      <w:proofErr w:type="spellStart"/>
+      <w:r>
+        <w:rPr>
+          <w:b/>
+          <w:lang w:val="sk-SK"/>
+        </w:rPr>
         <w:lastRenderedPageBreak/>
-        <w:t>id_position</w:t>
-      </w:r>
-      <w:proofErr w:type="spellEnd"/>
-      <w:r>
-        <w:rPr>
-          <w:lang w:val="sk-SK"/>
-        </w:rPr>
-        <w:t xml:space="preserve"> (</w:t>
-      </w:r>
-      <w:proofErr w:type="spellStart"/>
-      <w:r>
-        <w:rPr>
-          <w:lang w:val="sk-SK"/>
-        </w:rPr>
-        <w:t>integer</w:t>
-      </w:r>
-      <w:proofErr w:type="spellEnd"/>
-      <w:r>
-        <w:rPr>
-          <w:lang w:val="sk-SK"/>
-        </w:rPr>
-        <w:t xml:space="preserve">) - </w:t>
-      </w:r>
-      <w:r>
-        <w:rPr>
-          <w:lang w:val="sk-SK"/>
-        </w:rPr>
-        <w:t xml:space="preserve">cudzí kľúč do tabuľky </w:t>
-      </w:r>
-      <w:proofErr w:type="spellStart"/>
-      <w:r>
-        <w:rPr>
-          <w:b/>
-          <w:lang w:val="sk-SK"/>
-        </w:rPr>
-        <w:t>position</w:t>
-      </w:r>
-      <w:proofErr w:type="spellEnd"/>
-      <w:r>
-        <w:rPr>
-          <w:lang w:val="sk-SK"/>
-        </w:rPr>
-        <w:t xml:space="preserve"> označujúci </w:t>
-      </w:r>
-      <w:r>
-        <w:rPr>
-          <w:lang w:val="sk-SK"/>
-        </w:rPr>
-        <w:t>pozíciu, na ktorej je uložená paleta</w:t>
-      </w:r>
-    </w:p>
-    <w:p>
-      <w:pPr>
-        <w:rPr>
-          <w:lang w:val="sk-SK"/>
-        </w:rPr>
-      </w:pPr>
-      <w:proofErr w:type="spellStart"/>
-      <w:r>
-        <w:rPr>
-          <w:b/>
-          <w:lang w:val="sk-SK"/>
-        </w:rPr>
         <w:t>stored_on_pallet</w:t>
       </w:r>
       <w:proofErr w:type="spellEnd"/>
@@ -3493,7 +3603,21 @@
         <w:rPr>
           <w:lang w:val="sk-SK"/>
         </w:rPr>
-        <w:t xml:space="preserve"> () – dátum </w:t>
+        <w:t xml:space="preserve"> (</w:t>
+      </w:r>
+      <w:proofErr w:type="spellStart"/>
+      <w:r>
+        <w:rPr>
+          <w:lang w:val="sk-SK"/>
+        </w:rPr>
+        <w:t>date</w:t>
+      </w:r>
+      <w:proofErr w:type="spellEnd"/>
+      <w:r>
+        <w:rPr>
+          <w:lang w:val="sk-SK"/>
+        </w:rPr>
+        <w:t xml:space="preserve">) – dátum </w:t>
       </w:r>
     </w:p>
     <w:p>
@@ -3705,6 +3829,8 @@
     <w:p>
       <w:pPr>
         <w:rPr>
+          <w:color w:val="0563C1" w:themeColor="hyperlink"/>
+          <w:u w:val="single"/>
           <w:lang w:val="sk-SK"/>
         </w:rPr>
       </w:pPr>
@@ -3728,7 +3854,7 @@
         </w:rPr>
         <w:t xml:space="preserve">: </w:t>
       </w:r>
-      <w:hyperlink r:id="rId7" w:history="1">
+      <w:hyperlink r:id="rId13" w:history="1">
         <w:r>
           <w:rPr>
             <w:rStyle w:val="Hypertextovprepojenie"/>
@@ -3815,6 +3941,38 @@
           <w:lang w:val="sk-SK"/>
         </w:rPr>
       </w:pPr>
+      <w:proofErr w:type="spellStart"/>
+      <w:r>
+        <w:rPr>
+          <w:lang w:val="sk-SK"/>
+        </w:rPr>
+        <w:t>Component</w:t>
+      </w:r>
+      <w:proofErr w:type="spellEnd"/>
+      <w:r>
+        <w:rPr>
+          <w:lang w:val="sk-SK"/>
+        </w:rPr>
+        <w:t xml:space="preserve"> diagram je nasledovný: </w:t>
+      </w:r>
+      <w:hyperlink r:id="rId14" w:history="1">
+        <w:proofErr w:type="spellStart"/>
+        <w:r>
+          <w:rPr>
+            <w:rStyle w:val="Hypertextovprepojenie"/>
+            <w:lang w:val="sk-SK"/>
+          </w:rPr>
+          <w:t>component</w:t>
+        </w:r>
+        <w:proofErr w:type="spellEnd"/>
+        <w:r>
+          <w:rPr>
+            <w:rStyle w:val="Hypertextovprepojenie"/>
+            <w:lang w:val="sk-SK"/>
+          </w:rPr>
+          <w:t xml:space="preserve"> diagram</w:t>
+        </w:r>
+      </w:hyperlink>
     </w:p>
     <w:p>
       <w:pPr>
@@ -3850,103 +4008,30 @@
           <w:lang w:val="sk-SK"/>
         </w:rPr>
       </w:pPr>
-    </w:p>
-    <w:p>
-      <w:pPr>
-        <w:rPr>
-          <w:lang w:val="sk-SK"/>
-        </w:rPr>
-      </w:pPr>
-    </w:p>
-    <w:p>
-      <w:pPr>
-        <w:rPr>
-          <w:lang w:val="sk-SK"/>
-        </w:rPr>
-      </w:pPr>
-    </w:p>
-    <w:p>
-      <w:pPr>
-        <w:rPr>
-          <w:lang w:val="sk-SK"/>
-        </w:rPr>
-      </w:pPr>
-    </w:p>
-    <w:p>
-      <w:pPr>
-        <w:rPr>
-          <w:lang w:val="sk-SK"/>
-        </w:rPr>
-      </w:pPr>
-    </w:p>
-    <w:p>
-      <w:pPr>
-        <w:rPr>
-          <w:lang w:val="sk-SK"/>
-        </w:rPr>
-      </w:pPr>
-    </w:p>
-    <w:p>
-      <w:pPr>
-        <w:rPr>
-          <w:lang w:val="sk-SK"/>
-        </w:rPr>
-      </w:pPr>
-    </w:p>
-    <w:p>
-      <w:pPr>
-        <w:rPr>
-          <w:lang w:val="sk-SK"/>
-        </w:rPr>
-      </w:pPr>
-    </w:p>
-    <w:p>
-      <w:pPr>
-        <w:rPr>
-          <w:rFonts w:ascii="Times New Roman" w:hAnsi="Times New Roman" w:cs="Times New Roman"/>
-          <w:lang w:val="sk-SK"/>
-        </w:rPr>
-      </w:pPr>
-    </w:p>
-    <w:p>
-      <w:pPr>
-        <w:rPr>
-          <w:rFonts w:ascii="Times New Roman" w:hAnsi="Times New Roman" w:cs="Times New Roman"/>
-          <w:lang w:val="sk-SK"/>
-        </w:rPr>
-      </w:pPr>
-    </w:p>
-    <w:p>
-      <w:pPr>
-        <w:rPr>
-          <w:rFonts w:ascii="Times New Roman" w:hAnsi="Times New Roman" w:cs="Times New Roman"/>
-          <w:lang w:val="sk-SK"/>
-        </w:rPr>
-      </w:pPr>
-    </w:p>
-    <w:p>
-      <w:pPr>
-        <w:rPr>
-          <w:rFonts w:ascii="Times New Roman" w:hAnsi="Times New Roman" w:cs="Times New Roman"/>
-          <w:lang w:val="sk-SK"/>
-        </w:rPr>
-      </w:pPr>
-    </w:p>
-    <w:p>
-      <w:pPr>
-        <w:rPr>
-          <w:rFonts w:ascii="Times New Roman" w:hAnsi="Times New Roman" w:cs="Times New Roman"/>
-          <w:lang w:val="sk-SK"/>
-        </w:rPr>
-      </w:pPr>
-    </w:p>
-    <w:p>
-      <w:pPr>
-        <w:rPr>
-          <w:rFonts w:ascii="Times New Roman" w:hAnsi="Times New Roman" w:cs="Times New Roman"/>
-          <w:lang w:val="sk-SK"/>
-        </w:rPr>
-      </w:pPr>
+      <w:r>
+        <w:rPr>
+          <w:lang w:val="sk-SK"/>
+        </w:rPr>
+        <w:t xml:space="preserve">UML diagram je nasledovný: </w:t>
+      </w:r>
+      <w:hyperlink r:id="rId15" w:history="1">
+        <w:proofErr w:type="spellStart"/>
+        <w:r>
+          <w:rPr>
+            <w:rStyle w:val="Hypertextovprepojenie"/>
+            <w:lang w:val="sk-SK"/>
+          </w:rPr>
+          <w:t>class</w:t>
+        </w:r>
+        <w:proofErr w:type="spellEnd"/>
+        <w:r>
+          <w:rPr>
+            <w:rStyle w:val="Hypertextovprepojenie"/>
+            <w:lang w:val="sk-SK"/>
+          </w:rPr>
+          <w:t xml:space="preserve"> diagram</w:t>
+        </w:r>
+      </w:hyperlink>
     </w:p>
     <w:p>
       <w:pPr>

</xml_diff>